<commit_message>
reduced fontsize and add more space to comments
</commit_message>
<xml_diff>
--- a/template/template_content_page.docx
+++ b/template/template_content_page.docx
@@ -34,30 +34,25 @@
           <w:rFonts w:cs="Arial" w:ascii="Arial" w:hAnsi="Arial"/>
           <w:i/>
           <w:iCs/>
-          <w:sz w:val="24"/>
-          <w:szCs w:val="24"/>
+          <w:sz w:val="22"/>
+          <w:szCs w:val="22"/>
         </w:rPr>
-        <w:t>D</w:t>
-      </w:r>
-      <w:r>
-        <w:rPr>
-          <w:rFonts w:cs="Arial" w:ascii="Arial" w:hAnsi="Arial"/>
-          <w:i/>
-          <w:iCs/>
-          <w:sz w:val="24"/>
-          <w:szCs w:val="24"/>
-        </w:rPr>
-        <w:t>onnées cumulées depuis le début du financement de la mesure par le plan de relance</w:t>
+        <w:t>Données cumulées depuis le début du financement de la mesure par le plan de relance</w:t>
       </w:r>
     </w:p>
     <w:p>
       <w:pPr>
         <w:pStyle w:val="Normal"/>
-        <w:rPr/>
+        <w:rPr>
+          <w:sz w:val="20"/>
+          <w:szCs w:val="20"/>
+        </w:rPr>
       </w:pPr>
       <w:r>
         <w:rPr>
           <w:rFonts w:cs="Arial" w:ascii="Arial" w:hAnsi="Arial"/>
+          <w:sz w:val="20"/>
+          <w:szCs w:val="20"/>
         </w:rPr>
         <w:t>{{ date }}, {{ indicateur }} : {{ val }}</w:t>
       </w:r>
@@ -97,16 +92,24 @@
               <w:pStyle w:val="Obsahtabulky"/>
               <w:spacing w:lineRule="auto" w:line="240" w:before="0" w:after="0"/>
               <w:jc w:val="center"/>
-              <w:rPr/>
-            </w:pPr>
-            <w:r>
-              <w:rPr/>
+              <w:rPr>
+                <w:sz w:val="20"/>
+                <w:szCs w:val="20"/>
+              </w:rPr>
+            </w:pPr>
+            <w:r>
+              <w:rPr>
+                <w:sz w:val="20"/>
+                <w:szCs w:val="20"/>
+              </w:rPr>
               <w:t xml:space="preserve">{% colspan col_labels|count %} </w:t>
             </w:r>
             <w:r>
               <w:rPr>
                 <w:b/>
                 <w:bCs/>
+                <w:sz w:val="20"/>
+                <w:szCs w:val="20"/>
               </w:rPr>
               <w:t>{{ title_table_nat }}</w:t>
             </w:r>
@@ -130,11 +133,16 @@
               <w:pStyle w:val="Normal"/>
               <w:spacing w:lineRule="auto" w:line="240" w:before="0" w:after="0"/>
               <w:jc w:val="center"/>
-              <w:rPr/>
-            </w:pPr>
-            <w:r>
-              <w:rPr>
-                <w:rFonts w:cs="Arial" w:ascii="Arial" w:hAnsi="Arial"/>
+              <w:rPr>
+                <w:sz w:val="20"/>
+                <w:szCs w:val="20"/>
+              </w:rPr>
+            </w:pPr>
+            <w:r>
+              <w:rPr>
+                <w:rFonts w:cs="Arial" w:ascii="Arial" w:hAnsi="Arial"/>
+                <w:sz w:val="20"/>
+                <w:szCs w:val="20"/>
               </w:rPr>
               <w:t>{%tc for col in col_labels%}}</w:t>
             </w:r>
@@ -153,17 +161,24 @@
               <w:pStyle w:val="Normal"/>
               <w:spacing w:lineRule="auto" w:line="240" w:before="0" w:after="0"/>
               <w:jc w:val="center"/>
-              <w:rPr/>
-            </w:pPr>
-            <w:r>
-              <w:rPr>
-                <w:rFonts w:cs="Arial" w:ascii="Arial" w:hAnsi="Arial"/>
+              <w:rPr>
+                <w:sz w:val="20"/>
+                <w:szCs w:val="20"/>
+              </w:rPr>
+            </w:pPr>
+            <w:r>
+              <w:rPr>
+                <w:rFonts w:cs="Arial" w:ascii="Arial" w:hAnsi="Arial"/>
+                <w:sz w:val="20"/>
+                <w:szCs w:val="20"/>
               </w:rPr>
               <w:t xml:space="preserve">    </w:t>
             </w:r>
             <w:r>
               <w:rPr>
                 <w:rFonts w:cs="Arial" w:ascii="Arial" w:hAnsi="Arial"/>
+                <w:sz w:val="20"/>
+                <w:szCs w:val="20"/>
               </w:rPr>
               <w:t xml:space="preserve">{% cellbg  404079 %}     </w:t>
             </w:r>
@@ -183,6 +198,8 @@
                 <w:b/>
                 <w:bCs/>
                 <w:color w:val="FFFFFF"/>
+                <w:sz w:val="20"/>
+                <w:szCs w:val="20"/>
               </w:rPr>
               <w:t>{{ col }}</w:t>
             </w:r>
@@ -201,11 +218,16 @@
               <w:pStyle w:val="Normal"/>
               <w:spacing w:lineRule="auto" w:line="240" w:before="0" w:after="0"/>
               <w:jc w:val="center"/>
-              <w:rPr/>
-            </w:pPr>
-            <w:r>
-              <w:rPr>
-                <w:rFonts w:cs="Arial" w:ascii="Arial" w:hAnsi="Arial"/>
+              <w:rPr>
+                <w:sz w:val="20"/>
+                <w:szCs w:val="20"/>
+              </w:rPr>
+            </w:pPr>
+            <w:r>
+              <w:rPr>
+                <w:rFonts w:cs="Arial" w:ascii="Arial" w:hAnsi="Arial"/>
+                <w:sz w:val="20"/>
+                <w:szCs w:val="20"/>
               </w:rPr>
               <w:t>{%tc endfor %}</w:t>
             </w:r>
@@ -228,11 +250,16 @@
               <w:pStyle w:val="Texteprformat"/>
               <w:spacing w:lineRule="auto" w:line="240" w:before="0" w:after="0"/>
               <w:jc w:val="center"/>
-              <w:rPr/>
-            </w:pPr>
-            <w:r>
-              <w:rPr>
-                <w:rFonts w:cs="Arial" w:ascii="Arial" w:hAnsi="Arial"/>
+              <w:rPr>
+                <w:sz w:val="20"/>
+                <w:szCs w:val="20"/>
+              </w:rPr>
+            </w:pPr>
+            <w:r>
+              <w:rPr>
+                <w:rFonts w:cs="Arial" w:ascii="Arial" w:hAnsi="Arial"/>
+                <w:sz w:val="20"/>
+                <w:szCs w:val="20"/>
               </w:rPr>
               <w:t>{%tr for item in tbl_contents_nat %}</w:t>
             </w:r>
@@ -254,11 +281,16 @@
               <w:pStyle w:val="Normal"/>
               <w:spacing w:lineRule="auto" w:line="240" w:before="0" w:after="0"/>
               <w:jc w:val="center"/>
-              <w:rPr/>
-            </w:pPr>
-            <w:r>
-              <w:rPr>
-                <w:rFonts w:cs="Arial" w:ascii="Arial" w:hAnsi="Arial"/>
+              <w:rPr>
+                <w:sz w:val="20"/>
+                <w:szCs w:val="20"/>
+              </w:rPr>
+            </w:pPr>
+            <w:r>
+              <w:rPr>
+                <w:rFonts w:cs="Arial" w:ascii="Arial" w:hAnsi="Arial"/>
+                <w:sz w:val="20"/>
+                <w:szCs w:val="20"/>
               </w:rPr>
               <w:t xml:space="preserve">{%tc for col in item.cols </w:t>
             </w:r>
@@ -268,12 +300,17 @@
               <w:pStyle w:val="Normal"/>
               <w:spacing w:lineRule="auto" w:line="240" w:before="0" w:after="0"/>
               <w:jc w:val="center"/>
-              <w:rPr/>
+              <w:rPr>
+                <w:sz w:val="20"/>
+                <w:szCs w:val="20"/>
+              </w:rPr>
             </w:pPr>
             <w:bookmarkStart w:id="0" w:name="__DdeLink__114_3883530284"/>
             <w:r>
               <w:rPr>
                 <w:rFonts w:cs="Arial" w:ascii="Arial" w:hAnsi="Arial"/>
+                <w:sz w:val="20"/>
+                <w:szCs w:val="20"/>
               </w:rPr>
               <w:t>%}</w:t>
             </w:r>
@@ -297,6 +334,8 @@
               <w:rPr>
                 <w:rStyle w:val="Textesource"/>
                 <w:rFonts w:cs="Arial" w:ascii="Arial" w:hAnsi="Arial"/>
+                <w:sz w:val="20"/>
+                <w:szCs w:val="20"/>
               </w:rPr>
               <w:t>{% cellbg    loop.cycle(‘FFFFFF’, ‘BDBDBD’)</w:t>
             </w:r>
@@ -312,6 +351,8 @@
               <w:rPr>
                 <w:rStyle w:val="Textesource"/>
                 <w:rFonts w:cs="Arial" w:ascii="Arial" w:hAnsi="Arial"/>
+                <w:sz w:val="20"/>
+                <w:szCs w:val="20"/>
               </w:rPr>
               <w:t xml:space="preserve"> </w:t>
             </w:r>
@@ -319,6 +360,8 @@
               <w:rPr>
                 <w:rStyle w:val="Textesource"/>
                 <w:rFonts w:cs="Arial" w:ascii="Arial" w:hAnsi="Arial"/>
+                <w:sz w:val="20"/>
+                <w:szCs w:val="20"/>
               </w:rPr>
               <w:t>%}</w:t>
             </w:r>
@@ -328,11 +371,16 @@
               <w:pStyle w:val="Normal"/>
               <w:spacing w:lineRule="auto" w:line="240" w:before="0" w:after="0"/>
               <w:jc w:val="center"/>
-              <w:rPr/>
-            </w:pPr>
-            <w:r>
-              <w:rPr>
-                <w:rFonts w:cs="Arial" w:ascii="Arial" w:hAnsi="Arial"/>
+              <w:rPr>
+                <w:sz w:val="20"/>
+                <w:szCs w:val="20"/>
+              </w:rPr>
+            </w:pPr>
+            <w:r>
+              <w:rPr>
+                <w:rFonts w:cs="Arial" w:ascii="Arial" w:hAnsi="Arial"/>
+                <w:sz w:val="20"/>
+                <w:szCs w:val="20"/>
               </w:rPr>
               <w:t xml:space="preserve">{{ col }}  </w:t>
             </w:r>
@@ -349,11 +397,16 @@
               <w:pStyle w:val="Normal"/>
               <w:spacing w:lineRule="auto" w:line="240" w:before="0" w:after="0"/>
               <w:jc w:val="center"/>
-              <w:rPr/>
-            </w:pPr>
-            <w:r>
-              <w:rPr>
-                <w:rFonts w:cs="Arial" w:ascii="Arial" w:hAnsi="Arial"/>
+              <w:rPr>
+                <w:sz w:val="20"/>
+                <w:szCs w:val="20"/>
+              </w:rPr>
+            </w:pPr>
+            <w:r>
+              <w:rPr>
+                <w:rFonts w:cs="Arial" w:ascii="Arial" w:hAnsi="Arial"/>
+                <w:sz w:val="20"/>
+                <w:szCs w:val="20"/>
               </w:rPr>
               <w:t>{%tc endfor %}</w:t>
             </w:r>
@@ -376,11 +429,16 @@
               <w:pStyle w:val="Normal"/>
               <w:spacing w:lineRule="auto" w:line="240" w:before="0" w:after="0"/>
               <w:jc w:val="center"/>
-              <w:rPr/>
-            </w:pPr>
-            <w:r>
-              <w:rPr>
-                <w:rFonts w:cs="Arial" w:ascii="Arial" w:hAnsi="Arial"/>
+              <w:rPr>
+                <w:sz w:val="20"/>
+                <w:szCs w:val="20"/>
+              </w:rPr>
+            </w:pPr>
+            <w:r>
+              <w:rPr>
+                <w:rFonts w:cs="Arial" w:ascii="Arial" w:hAnsi="Arial"/>
+                <w:sz w:val="20"/>
+                <w:szCs w:val="20"/>
               </w:rPr>
               <w:t>{%tr endfor %}</w:t>
             </w:r>
@@ -391,10 +449,16 @@
     <w:p>
       <w:pPr>
         <w:pStyle w:val="Normal"/>
-        <w:rPr/>
+        <w:rPr>
+          <w:sz w:val="4"/>
+          <w:szCs w:val="4"/>
+        </w:rPr>
       </w:pPr>
       <w:r>
-        <w:rPr/>
+        <w:rPr>
+          <w:sz w:val="4"/>
+          <w:szCs w:val="4"/>
+        </w:rPr>
       </w:r>
     </w:p>
     <w:tbl>
@@ -432,16 +496,24 @@
               <w:pStyle w:val="Obsahtabulky"/>
               <w:spacing w:lineRule="auto" w:line="240" w:before="0" w:after="0"/>
               <w:jc w:val="center"/>
-              <w:rPr/>
-            </w:pPr>
-            <w:r>
-              <w:rPr/>
+              <w:rPr>
+                <w:sz w:val="20"/>
+                <w:szCs w:val="20"/>
+              </w:rPr>
+            </w:pPr>
+            <w:r>
+              <w:rPr>
+                <w:sz w:val="20"/>
+                <w:szCs w:val="20"/>
+              </w:rPr>
               <w:t xml:space="preserve">{% colspan col_labels|count %} </w:t>
             </w:r>
             <w:r>
               <w:rPr>
                 <w:b/>
                 <w:bCs/>
+                <w:sz w:val="20"/>
+                <w:szCs w:val="20"/>
               </w:rPr>
               <w:t>{{ title_table_reg }} </w:t>
             </w:r>
@@ -450,6 +522,8 @@
               <w:rPr>
                 <w:b/>
                 <w:bCs/>
+                <w:sz w:val="20"/>
+                <w:szCs w:val="20"/>
               </w:rPr>
               <w:t>: {{ lib_reg }}</w:t>
             </w:r>
@@ -474,11 +548,16 @@
               <w:pStyle w:val="Normal"/>
               <w:spacing w:lineRule="auto" w:line="240" w:before="0" w:after="0"/>
               <w:jc w:val="center"/>
-              <w:rPr/>
-            </w:pPr>
-            <w:r>
-              <w:rPr>
-                <w:rFonts w:cs="Arial" w:ascii="Arial" w:hAnsi="Arial"/>
+              <w:rPr>
+                <w:sz w:val="20"/>
+                <w:szCs w:val="20"/>
+              </w:rPr>
+            </w:pPr>
+            <w:r>
+              <w:rPr>
+                <w:rFonts w:cs="Arial" w:ascii="Arial" w:hAnsi="Arial"/>
+                <w:sz w:val="20"/>
+                <w:szCs w:val="20"/>
               </w:rPr>
               <w:t>{%tc for col in col_labels%}}</w:t>
             </w:r>
@@ -497,17 +576,24 @@
               <w:pStyle w:val="Normal"/>
               <w:spacing w:lineRule="auto" w:line="240" w:before="0" w:after="0"/>
               <w:jc w:val="center"/>
-              <w:rPr/>
-            </w:pPr>
-            <w:r>
-              <w:rPr>
-                <w:rFonts w:cs="Arial" w:ascii="Arial" w:hAnsi="Arial"/>
+              <w:rPr>
+                <w:sz w:val="20"/>
+                <w:szCs w:val="20"/>
+              </w:rPr>
+            </w:pPr>
+            <w:r>
+              <w:rPr>
+                <w:rFonts w:cs="Arial" w:ascii="Arial" w:hAnsi="Arial"/>
+                <w:sz w:val="20"/>
+                <w:szCs w:val="20"/>
               </w:rPr>
               <w:t xml:space="preserve">   </w:t>
             </w:r>
             <w:r>
               <w:rPr>
                 <w:rFonts w:cs="Arial" w:ascii="Arial" w:hAnsi="Arial"/>
+                <w:sz w:val="20"/>
+                <w:szCs w:val="20"/>
               </w:rPr>
               <w:t>{% cellbg  404079 %}</w:t>
             </w:r>
@@ -527,6 +613,8 @@
                 <w:b/>
                 <w:bCs/>
                 <w:color w:val="FFFFFF"/>
+                <w:sz w:val="20"/>
+                <w:szCs w:val="20"/>
               </w:rPr>
               <w:t>{{ col }}</w:t>
             </w:r>
@@ -545,11 +633,16 @@
               <w:pStyle w:val="Normal"/>
               <w:spacing w:lineRule="auto" w:line="240" w:before="0" w:after="0"/>
               <w:jc w:val="center"/>
-              <w:rPr/>
-            </w:pPr>
-            <w:r>
-              <w:rPr>
-                <w:rFonts w:cs="Arial" w:ascii="Arial" w:hAnsi="Arial"/>
+              <w:rPr>
+                <w:sz w:val="20"/>
+                <w:szCs w:val="20"/>
+              </w:rPr>
+            </w:pPr>
+            <w:r>
+              <w:rPr>
+                <w:rFonts w:cs="Arial" w:ascii="Arial" w:hAnsi="Arial"/>
+                <w:sz w:val="20"/>
+                <w:szCs w:val="20"/>
               </w:rPr>
               <w:t>{%tc endfor %}</w:t>
             </w:r>
@@ -572,11 +665,16 @@
               <w:pStyle w:val="Texteprformat"/>
               <w:spacing w:lineRule="auto" w:line="240" w:before="0" w:after="0"/>
               <w:jc w:val="center"/>
-              <w:rPr/>
-            </w:pPr>
-            <w:r>
-              <w:rPr>
-                <w:rFonts w:cs="Arial" w:ascii="Arial" w:hAnsi="Arial"/>
+              <w:rPr>
+                <w:sz w:val="20"/>
+                <w:szCs w:val="20"/>
+              </w:rPr>
+            </w:pPr>
+            <w:r>
+              <w:rPr>
+                <w:rFonts w:cs="Arial" w:ascii="Arial" w:hAnsi="Arial"/>
+                <w:sz w:val="20"/>
+                <w:szCs w:val="20"/>
               </w:rPr>
               <w:t>{%tr for item in tbl_contents_reg %}</w:t>
             </w:r>
@@ -598,11 +696,16 @@
               <w:pStyle w:val="Normal"/>
               <w:spacing w:lineRule="auto" w:line="240" w:before="0" w:after="0"/>
               <w:jc w:val="center"/>
-              <w:rPr/>
-            </w:pPr>
-            <w:r>
-              <w:rPr>
-                <w:rFonts w:cs="Arial" w:ascii="Arial" w:hAnsi="Arial"/>
+              <w:rPr>
+                <w:sz w:val="20"/>
+                <w:szCs w:val="20"/>
+              </w:rPr>
+            </w:pPr>
+            <w:r>
+              <w:rPr>
+                <w:rFonts w:cs="Arial" w:ascii="Arial" w:hAnsi="Arial"/>
+                <w:sz w:val="20"/>
+                <w:szCs w:val="20"/>
               </w:rPr>
               <w:t xml:space="preserve">{%tc for col in item.cols </w:t>
             </w:r>
@@ -612,11 +715,16 @@
               <w:pStyle w:val="Normal"/>
               <w:spacing w:lineRule="auto" w:line="240" w:before="0" w:after="0"/>
               <w:jc w:val="center"/>
-              <w:rPr/>
-            </w:pPr>
-            <w:r>
-              <w:rPr>
-                <w:rFonts w:cs="Arial" w:ascii="Arial" w:hAnsi="Arial"/>
+              <w:rPr>
+                <w:sz w:val="20"/>
+                <w:szCs w:val="20"/>
+              </w:rPr>
+            </w:pPr>
+            <w:r>
+              <w:rPr>
+                <w:rFonts w:cs="Arial" w:ascii="Arial" w:hAnsi="Arial"/>
+                <w:sz w:val="20"/>
+                <w:szCs w:val="20"/>
               </w:rPr>
               <w:t>%}</w:t>
             </w:r>
@@ -639,6 +747,8 @@
               <w:rPr>
                 <w:rStyle w:val="Textesource"/>
                 <w:rFonts w:cs="Arial" w:ascii="Arial" w:hAnsi="Arial"/>
+                <w:sz w:val="20"/>
+                <w:szCs w:val="20"/>
               </w:rPr>
               <w:t>{% cellbg    loop.cycle(‘FFFFFF’, ‘BDBDBD’)</w:t>
             </w:r>
@@ -654,6 +764,8 @@
               <w:rPr>
                 <w:rStyle w:val="Textesource"/>
                 <w:rFonts w:cs="Arial" w:ascii="Arial" w:hAnsi="Arial"/>
+                <w:sz w:val="20"/>
+                <w:szCs w:val="20"/>
               </w:rPr>
               <w:t xml:space="preserve"> </w:t>
             </w:r>
@@ -661,6 +773,8 @@
               <w:rPr>
                 <w:rStyle w:val="Textesource"/>
                 <w:rFonts w:cs="Arial" w:ascii="Arial" w:hAnsi="Arial"/>
+                <w:sz w:val="20"/>
+                <w:szCs w:val="20"/>
               </w:rPr>
               <w:t>%}</w:t>
             </w:r>
@@ -676,6 +790,8 @@
               <w:rPr>
                 <w:rStyle w:val="Textesource"/>
                 <w:rFonts w:cs="Arial" w:ascii="Arial" w:hAnsi="Arial"/>
+                <w:sz w:val="20"/>
+                <w:szCs w:val="20"/>
               </w:rPr>
               <w:t xml:space="preserve">{{ col }}  </w:t>
             </w:r>
@@ -692,11 +808,16 @@
               <w:pStyle w:val="Normal"/>
               <w:spacing w:lineRule="auto" w:line="240" w:before="0" w:after="0"/>
               <w:jc w:val="center"/>
-              <w:rPr/>
-            </w:pPr>
-            <w:r>
-              <w:rPr>
-                <w:rFonts w:cs="Arial" w:ascii="Arial" w:hAnsi="Arial"/>
+              <w:rPr>
+                <w:sz w:val="20"/>
+                <w:szCs w:val="20"/>
+              </w:rPr>
+            </w:pPr>
+            <w:r>
+              <w:rPr>
+                <w:rFonts w:cs="Arial" w:ascii="Arial" w:hAnsi="Arial"/>
+                <w:sz w:val="20"/>
+                <w:szCs w:val="20"/>
               </w:rPr>
               <w:t>{%tc endfor %}</w:t>
             </w:r>
@@ -719,11 +840,16 @@
               <w:pStyle w:val="Normal"/>
               <w:spacing w:lineRule="auto" w:line="240" w:before="0" w:after="0"/>
               <w:jc w:val="center"/>
-              <w:rPr/>
-            </w:pPr>
-            <w:r>
-              <w:rPr>
-                <w:rFonts w:cs="Arial" w:ascii="Arial" w:hAnsi="Arial"/>
+              <w:rPr>
+                <w:sz w:val="20"/>
+                <w:szCs w:val="20"/>
+              </w:rPr>
+            </w:pPr>
+            <w:r>
+              <w:rPr>
+                <w:rFonts w:cs="Arial" w:ascii="Arial" w:hAnsi="Arial"/>
+                <w:sz w:val="20"/>
+                <w:szCs w:val="20"/>
               </w:rPr>
               <w:t>{%tr endfor %}</w:t>
             </w:r>
@@ -734,10 +860,16 @@
     <w:p>
       <w:pPr>
         <w:pStyle w:val="Normal"/>
-        <w:rPr/>
+        <w:rPr>
+          <w:sz w:val="4"/>
+          <w:szCs w:val="4"/>
+        </w:rPr>
       </w:pPr>
       <w:r>
-        <w:rPr/>
+        <w:rPr>
+          <w:sz w:val="4"/>
+          <w:szCs w:val="4"/>
+        </w:rPr>
       </w:r>
     </w:p>
     <w:tbl>
@@ -775,16 +907,24 @@
               <w:pStyle w:val="Obsahtabulky"/>
               <w:spacing w:lineRule="auto" w:line="240" w:before="0" w:after="0"/>
               <w:jc w:val="center"/>
-              <w:rPr/>
-            </w:pPr>
-            <w:r>
-              <w:rPr/>
+              <w:rPr>
+                <w:sz w:val="20"/>
+                <w:szCs w:val="20"/>
+              </w:rPr>
+            </w:pPr>
+            <w:r>
+              <w:rPr>
+                <w:sz w:val="20"/>
+                <w:szCs w:val="20"/>
+              </w:rPr>
               <w:t xml:space="preserve">{% colspan col_labels|count %} </w:t>
             </w:r>
             <w:r>
               <w:rPr>
                 <w:b/>
                 <w:bCs/>
+                <w:sz w:val="20"/>
+                <w:szCs w:val="20"/>
               </w:rPr>
               <w:t>{{ title_table_dep }}: {{ lib_dep }}</w:t>
             </w:r>
@@ -808,11 +948,16 @@
               <w:pStyle w:val="Normal"/>
               <w:spacing w:lineRule="auto" w:line="240" w:before="0" w:after="0"/>
               <w:jc w:val="center"/>
-              <w:rPr/>
-            </w:pPr>
-            <w:r>
-              <w:rPr>
-                <w:rFonts w:cs="Arial" w:ascii="Arial" w:hAnsi="Arial"/>
+              <w:rPr>
+                <w:sz w:val="20"/>
+                <w:szCs w:val="20"/>
+              </w:rPr>
+            </w:pPr>
+            <w:r>
+              <w:rPr>
+                <w:rFonts w:cs="Arial" w:ascii="Arial" w:hAnsi="Arial"/>
+                <w:sz w:val="20"/>
+                <w:szCs w:val="20"/>
               </w:rPr>
               <w:t>{%tc for col in col_labels %}}</w:t>
             </w:r>
@@ -832,12 +977,15 @@
               <w:spacing w:lineRule="auto" w:line="240" w:before="0" w:after="0"/>
               <w:jc w:val="center"/>
               <w:rPr>
-                <w:color w:val="FFFFFF"/>
-              </w:rPr>
-            </w:pPr>
-            <w:r>
-              <w:rPr>
-                <w:rFonts w:cs="Arial" w:ascii="Arial" w:hAnsi="Arial"/>
+                <w:sz w:val="20"/>
+                <w:szCs w:val="20"/>
+              </w:rPr>
+            </w:pPr>
+            <w:r>
+              <w:rPr>
+                <w:rFonts w:cs="Arial" w:ascii="Arial" w:hAnsi="Arial"/>
+                <w:sz w:val="20"/>
+                <w:szCs w:val="20"/>
               </w:rPr>
               <w:t>{% cellbg  404079 %}</w:t>
             </w:r>
@@ -848,7 +996,8 @@
               <w:spacing w:lineRule="auto" w:line="240" w:before="0" w:after="0"/>
               <w:jc w:val="center"/>
               <w:rPr>
-                <w:color w:val="FFFFFF"/>
+                <w:sz w:val="20"/>
+                <w:szCs w:val="20"/>
               </w:rPr>
             </w:pPr>
             <w:r>
@@ -857,6 +1006,8 @@
                 <w:b/>
                 <w:bCs/>
                 <w:color w:val="FFFFFF"/>
+                <w:sz w:val="20"/>
+                <w:szCs w:val="20"/>
               </w:rPr>
               <w:t>{{ col }}</w:t>
             </w:r>
@@ -875,11 +1026,16 @@
               <w:pStyle w:val="Normal"/>
               <w:spacing w:lineRule="auto" w:line="240" w:before="0" w:after="0"/>
               <w:jc w:val="center"/>
-              <w:rPr/>
-            </w:pPr>
-            <w:r>
-              <w:rPr>
-                <w:rFonts w:cs="Arial" w:ascii="Arial" w:hAnsi="Arial"/>
+              <w:rPr>
+                <w:sz w:val="20"/>
+                <w:szCs w:val="20"/>
+              </w:rPr>
+            </w:pPr>
+            <w:r>
+              <w:rPr>
+                <w:rFonts w:cs="Arial" w:ascii="Arial" w:hAnsi="Arial"/>
+                <w:sz w:val="20"/>
+                <w:szCs w:val="20"/>
               </w:rPr>
               <w:t>{%tc endfor %}</w:t>
             </w:r>
@@ -902,11 +1058,16 @@
               <w:pStyle w:val="Texteprformat"/>
               <w:spacing w:lineRule="auto" w:line="240" w:before="0" w:after="0"/>
               <w:jc w:val="center"/>
-              <w:rPr/>
-            </w:pPr>
-            <w:r>
-              <w:rPr>
-                <w:rFonts w:cs="Arial" w:ascii="Arial" w:hAnsi="Arial"/>
+              <w:rPr>
+                <w:sz w:val="20"/>
+                <w:szCs w:val="20"/>
+              </w:rPr>
+            </w:pPr>
+            <w:r>
+              <w:rPr>
+                <w:rFonts w:cs="Arial" w:ascii="Arial" w:hAnsi="Arial"/>
+                <w:sz w:val="20"/>
+                <w:szCs w:val="20"/>
               </w:rPr>
               <w:t>{%tr for item in tbl_contents_dep %}</w:t>
             </w:r>
@@ -928,11 +1089,16 @@
               <w:pStyle w:val="Normal"/>
               <w:spacing w:lineRule="auto" w:line="240" w:before="0" w:after="0"/>
               <w:jc w:val="center"/>
-              <w:rPr/>
-            </w:pPr>
-            <w:r>
-              <w:rPr>
-                <w:rFonts w:cs="Arial" w:ascii="Arial" w:hAnsi="Arial"/>
+              <w:rPr>
+                <w:sz w:val="20"/>
+                <w:szCs w:val="20"/>
+              </w:rPr>
+            </w:pPr>
+            <w:r>
+              <w:rPr>
+                <w:rFonts w:cs="Arial" w:ascii="Arial" w:hAnsi="Arial"/>
+                <w:sz w:val="20"/>
+                <w:szCs w:val="20"/>
               </w:rPr>
               <w:t xml:space="preserve">{%tc for col in item.cols </w:t>
             </w:r>
@@ -942,11 +1108,16 @@
               <w:pStyle w:val="Normal"/>
               <w:spacing w:lineRule="auto" w:line="240" w:before="0" w:after="0"/>
               <w:jc w:val="center"/>
-              <w:rPr/>
-            </w:pPr>
-            <w:r>
-              <w:rPr>
-                <w:rFonts w:cs="Arial" w:ascii="Arial" w:hAnsi="Arial"/>
+              <w:rPr>
+                <w:sz w:val="20"/>
+                <w:szCs w:val="20"/>
+              </w:rPr>
+            </w:pPr>
+            <w:r>
+              <w:rPr>
+                <w:rFonts w:cs="Arial" w:ascii="Arial" w:hAnsi="Arial"/>
+                <w:sz w:val="20"/>
+                <w:szCs w:val="20"/>
               </w:rPr>
               <w:t>%}</w:t>
             </w:r>
@@ -969,6 +1140,8 @@
               <w:rPr>
                 <w:rStyle w:val="Textesource"/>
                 <w:rFonts w:cs="Arial" w:ascii="Arial" w:hAnsi="Arial"/>
+                <w:sz w:val="20"/>
+                <w:szCs w:val="20"/>
               </w:rPr>
               <w:t>{% cellbg    loop.cycle(‘FFFFFF’, ‘BDBDBD’)</w:t>
             </w:r>
@@ -984,6 +1157,8 @@
               <w:rPr>
                 <w:rStyle w:val="Textesource"/>
                 <w:rFonts w:cs="Arial" w:ascii="Arial" w:hAnsi="Arial"/>
+                <w:sz w:val="20"/>
+                <w:szCs w:val="20"/>
               </w:rPr>
               <w:t xml:space="preserve"> </w:t>
             </w:r>
@@ -991,6 +1166,8 @@
               <w:rPr>
                 <w:rStyle w:val="Textesource"/>
                 <w:rFonts w:cs="Arial" w:ascii="Arial" w:hAnsi="Arial"/>
+                <w:sz w:val="20"/>
+                <w:szCs w:val="20"/>
               </w:rPr>
               <w:t>%}</w:t>
             </w:r>
@@ -1000,11 +1177,16 @@
               <w:pStyle w:val="Normal"/>
               <w:spacing w:lineRule="auto" w:line="240" w:before="0" w:after="0"/>
               <w:jc w:val="center"/>
-              <w:rPr/>
-            </w:pPr>
-            <w:r>
-              <w:rPr>
-                <w:rFonts w:cs="Arial" w:ascii="Arial" w:hAnsi="Arial"/>
+              <w:rPr>
+                <w:sz w:val="20"/>
+                <w:szCs w:val="20"/>
+              </w:rPr>
+            </w:pPr>
+            <w:r>
+              <w:rPr>
+                <w:rFonts w:cs="Arial" w:ascii="Arial" w:hAnsi="Arial"/>
+                <w:sz w:val="20"/>
+                <w:szCs w:val="20"/>
               </w:rPr>
               <w:t xml:space="preserve">{{ col }}  </w:t>
             </w:r>
@@ -1021,11 +1203,16 @@
               <w:pStyle w:val="Normal"/>
               <w:spacing w:lineRule="auto" w:line="240" w:before="0" w:after="0"/>
               <w:jc w:val="center"/>
-              <w:rPr/>
-            </w:pPr>
-            <w:r>
-              <w:rPr>
-                <w:rFonts w:cs="Arial" w:ascii="Arial" w:hAnsi="Arial"/>
+              <w:rPr>
+                <w:sz w:val="20"/>
+                <w:szCs w:val="20"/>
+              </w:rPr>
+            </w:pPr>
+            <w:r>
+              <w:rPr>
+                <w:rFonts w:cs="Arial" w:ascii="Arial" w:hAnsi="Arial"/>
+                <w:sz w:val="20"/>
+                <w:szCs w:val="20"/>
               </w:rPr>
               <w:t>{%tc endfor %}</w:t>
             </w:r>
@@ -1048,11 +1235,16 @@
               <w:pStyle w:val="Normal"/>
               <w:spacing w:lineRule="auto" w:line="240" w:before="0" w:after="0"/>
               <w:jc w:val="center"/>
-              <w:rPr/>
-            </w:pPr>
-            <w:r>
-              <w:rPr>
-                <w:rFonts w:cs="Arial" w:ascii="Arial" w:hAnsi="Arial"/>
+              <w:rPr>
+                <w:sz w:val="20"/>
+                <w:szCs w:val="20"/>
+              </w:rPr>
+            </w:pPr>
+            <w:r>
+              <w:rPr>
+                <w:rFonts w:cs="Arial" w:ascii="Arial" w:hAnsi="Arial"/>
+                <w:sz w:val="20"/>
+                <w:szCs w:val="20"/>
               </w:rPr>
               <w:t>{%tr endfor %}</w:t>
             </w:r>
@@ -1071,15 +1263,15 @@
         <mc:AlternateContent>
           <mc:Choice Requires="wps">
             <w:drawing>
-              <wp:anchor behindDoc="0" distT="0" distB="0" distL="0" distR="0" simplePos="0" locked="0" layoutInCell="1" allowOverlap="1" relativeHeight="4">
+              <wp:anchor behindDoc="0" distT="0" distB="0" distL="0" distR="0" simplePos="0" locked="0" layoutInCell="1" allowOverlap="1" relativeHeight="2">
                 <wp:simplePos x="0" y="0"/>
                 <wp:positionH relativeFrom="column">
-                  <wp:posOffset>1905</wp:posOffset>
+                  <wp:posOffset>0</wp:posOffset>
                 </wp:positionH>
                 <wp:positionV relativeFrom="paragraph">
-                  <wp:posOffset>389890</wp:posOffset>
+                  <wp:posOffset>28575</wp:posOffset>
                 </wp:positionV>
-                <wp:extent cx="5970905" cy="813435"/>
+                <wp:extent cx="5972810" cy="2423795"/>
                 <wp:effectExtent l="0" t="0" r="0" b="0"/>
                 <wp:wrapNone/>
                 <wp:docPr id="1" name="Forme2"/>
@@ -1090,7 +1282,7 @@
                       <wps:spPr>
                         <a:xfrm>
                           <a:off x="0" y="0"/>
-                          <a:ext cx="5970240" cy="812880"/>
+                          <a:ext cx="5972040" cy="2423160"/>
                         </a:xfrm>
                         <a:prstGeom prst="rect">
                           <a:avLst/>
@@ -1108,14 +1300,181 @@
                         <a:effectRef idx="0"/>
                         <a:fontRef idx="minor"/>
                       </wps:style>
+                      <wps:bodyPr/>
+                    </wps:wsp>
+                  </a:graphicData>
+                </a:graphic>
+              </wp:anchor>
+            </w:drawing>
+          </mc:Choice>
+          <mc:Fallback>
+            <w:pict>
+              <v:rect id="shape_0" ID="Forme2" stroked="t" style="position:absolute;margin-left:0pt;margin-top:2.25pt;width:470.2pt;height:190.75pt">
+                <w10:wrap type="none"/>
+                <v:fill o:detectmouseclick="t" on="false"/>
+                <v:stroke color="black" joinstyle="round" endcap="flat"/>
+              </v:rect>
+            </w:pict>
+          </mc:Fallback>
+        </mc:AlternateContent>
+        <mc:AlternateContent>
+          <mc:Choice Requires="wps">
+            <w:drawing>
+              <wp:anchor behindDoc="0" distT="0" distB="0" distL="0" distR="0" simplePos="0" locked="0" layoutInCell="1" allowOverlap="1" relativeHeight="3">
+                <wp:simplePos x="0" y="0"/>
+                <wp:positionH relativeFrom="column">
+                  <wp:posOffset>-902970</wp:posOffset>
+                </wp:positionH>
+                <wp:positionV relativeFrom="paragraph">
+                  <wp:posOffset>2577465</wp:posOffset>
+                </wp:positionV>
+                <wp:extent cx="7546975" cy="132715"/>
+                <wp:effectExtent l="0" t="0" r="0" b="0"/>
+                <wp:wrapNone/>
+                <wp:docPr id="2" name="Forme1"/>
+                <a:graphic xmlns:a="http://schemas.openxmlformats.org/drawingml/2006/main">
+                  <a:graphicData uri="http://schemas.microsoft.com/office/word/2010/wordprocessingShape">
+                    <wps:wsp>
+                      <wps:cNvSpPr/>
+                      <wps:spPr>
+                        <a:xfrm>
+                          <a:off x="0" y="0"/>
+                          <a:ext cx="7546320" cy="132120"/>
+                        </a:xfrm>
+                        <a:prstGeom prst="rect">
+                          <a:avLst/>
+                        </a:prstGeom>
+                        <a:noFill/>
+                        <a:ln>
+                          <a:noFill/>
+                        </a:ln>
+                      </wps:spPr>
+                      <wps:style>
+                        <a:lnRef idx="0"/>
+                        <a:fillRef idx="0"/>
+                        <a:effectRef idx="0"/>
+                        <a:fontRef idx="minor"/>
+                      </wps:style>
                       <wps:txbx>
                         <w:txbxContent>
                           <w:p>
                             <w:pPr>
                               <w:pStyle w:val="Contenudecadre"/>
-                              <w:overflowPunct w:val="false"/>
+                              <w:overflowPunct w:val="true"/>
                               <w:spacing w:lineRule="auto" w:line="240" w:before="0" w:after="0"/>
+                              <w:jc w:val="center"/>
                               <w:rPr/>
+                            </w:pPr>
+                            <w:r>
+                              <w:rPr>
+                                <w:rFonts w:eastAsia="Calibri" w:cs="" w:cstheme="minorBidi" w:eastAsiaTheme="minorHAnsi"/>
+                                <w:color w:val="auto"/>
+                                <w:sz w:val="18"/>
+                                <w:szCs w:val="18"/>
+                              </w:rPr>
+                              <w:t xml:space="preserve"> </w:t>
+                            </w:r>
+                            <w:r>
+                              <w:rPr>
+                                <w:rFonts w:eastAsia="Calibri" w:cs="" w:cstheme="minorBidi" w:eastAsiaTheme="minorHAnsi"/>
+                                <w:color w:val="auto"/>
+                                <w:sz w:val="18"/>
+                                <w:szCs w:val="18"/>
+                              </w:rPr>
+                              <w:t xml:space="preserve">{{num_page}} </w:t>
+                            </w:r>
+                          </w:p>
+                        </w:txbxContent>
+                      </wps:txbx>
+                      <wps:bodyPr lIns="0" rIns="0" tIns="0" bIns="0">
+                        <a:spAutoFit/>
+                      </wps:bodyPr>
+                    </wps:wsp>
+                  </a:graphicData>
+                </a:graphic>
+              </wp:anchor>
+            </w:drawing>
+          </mc:Choice>
+          <mc:Fallback>
+            <w:pict>
+              <v:rect id="shape_0" ID="Forme1" stroked="f" style="position:absolute;margin-left:-71.1pt;margin-top:202.95pt;width:594.15pt;height:10.35pt">
+                <w10:wrap type="square"/>
+                <v:fill o:detectmouseclick="t" on="false"/>
+                <v:stroke color="#3465a4" joinstyle="round" endcap="flat"/>
+                <v:textbox>
+                  <w:txbxContent>
+                    <w:p>
+                      <w:pPr>
+                        <w:pStyle w:val="Contenudecadre"/>
+                        <w:overflowPunct w:val="true"/>
+                        <w:spacing w:lineRule="auto" w:line="240" w:before="0" w:after="0"/>
+                        <w:jc w:val="center"/>
+                        <w:rPr/>
+                      </w:pPr>
+                      <w:r>
+                        <w:rPr>
+                          <w:rFonts w:eastAsia="Calibri" w:cs="" w:cstheme="minorBidi" w:eastAsiaTheme="minorHAnsi"/>
+                          <w:color w:val="auto"/>
+                          <w:sz w:val="18"/>
+                          <w:szCs w:val="18"/>
+                        </w:rPr>
+                        <w:t xml:space="preserve"> </w:t>
+                      </w:r>
+                      <w:r>
+                        <w:rPr>
+                          <w:rFonts w:eastAsia="Calibri" w:cs="" w:cstheme="minorBidi" w:eastAsiaTheme="minorHAnsi"/>
+                          <w:color w:val="auto"/>
+                          <w:sz w:val="18"/>
+                          <w:szCs w:val="18"/>
+                        </w:rPr>
+                        <w:t xml:space="preserve">{{num_page}} </w:t>
+                      </w:r>
+                    </w:p>
+                  </w:txbxContent>
+                </v:textbox>
+              </v:rect>
+            </w:pict>
+          </mc:Fallback>
+        </mc:AlternateContent>
+      </w:r>
+      <w:r>
+        <mc:AlternateContent>
+          <mc:Choice Requires="wps">
+            <w:drawing>
+              <wp:anchor behindDoc="0" distT="0" distB="0" distL="0" distR="0" simplePos="0" locked="0" layoutInCell="1" allowOverlap="1" relativeHeight="4">
+                <wp:simplePos x="0" y="0"/>
+                <wp:positionH relativeFrom="column">
+                  <wp:posOffset>0</wp:posOffset>
+                </wp:positionH>
+                <wp:positionV relativeFrom="paragraph">
+                  <wp:posOffset>28575</wp:posOffset>
+                </wp:positionV>
+                <wp:extent cx="5972810" cy="2649855"/>
+                <wp:effectExtent l="0" t="0" r="0" b="0"/>
+                <wp:wrapNone/>
+                <wp:docPr id="4" name="Cadre1"/>
+                <a:graphic xmlns:a="http://schemas.openxmlformats.org/drawingml/2006/main">
+                  <a:graphicData uri="http://schemas.microsoft.com/office/word/2010/wordprocessingShape">
+                    <wps:wsp>
+                      <wps:cNvSpPr txBox="1"/>
+                      <wps:spPr>
+                        <a:xfrm>
+                          <a:off x="0" y="0"/>
+                          <a:ext cx="5972810" cy="2649855"/>
+                        </a:xfrm>
+                        <a:prstGeom prst="rect"/>
+                      </wps:spPr>
+                      <wps:txbx>
+                        <w:txbxContent>
+                          <w:p>
+                            <w:pPr>
+                              <w:pStyle w:val="Contenudecadre"/>
+                              <w:overflowPunct w:val="true"/>
+                              <w:spacing w:lineRule="auto" w:line="240" w:before="0" w:after="0"/>
+                              <w:rPr>
+                                <w:sz w:val="20"/>
+                                <w:szCs w:val="20"/>
+                              </w:rPr>
                             </w:pPr>
                             <w:r>
                               <w:rPr>
@@ -1123,6 +1482,8 @@
                                 <w:b/>
                                 <w:bCs/>
                                 <w:color w:val="auto"/>
+                                <w:sz w:val="20"/>
+                                <w:szCs w:val="20"/>
                               </w:rPr>
                               <w:t xml:space="preserve"> </w:t>
                             </w:r>
@@ -1132,6 +1493,8 @@
                                 <w:b/>
                                 <w:bCs/>
                                 <w:color w:val="auto"/>
+                                <w:sz w:val="20"/>
+                                <w:szCs w:val="20"/>
                               </w:rPr>
                               <w:t>{{text_laureats}}</w:t>
                             </w:r>
@@ -1139,7 +1502,7 @@
                           <w:p>
                             <w:pPr>
                               <w:pStyle w:val="Contenudecadre"/>
-                              <w:overflowPunct w:val="false"/>
+                              <w:overflowPunct w:val="true"/>
                               <w:spacing w:lineRule="auto" w:line="240" w:before="0" w:after="0"/>
                               <w:rPr>
                                 <w:rFonts w:ascii="Calibri" w:hAnsi="Calibri" w:eastAsia="Calibri" w:cs="" w:asciiTheme="minorHAnsi" w:cstheme="minorBidi" w:eastAsiaTheme="minorHAnsi" w:hAnsiTheme="minorHAnsi"/>
@@ -1161,7 +1524,7 @@
                           <w:p>
                             <w:pPr>
                               <w:pStyle w:val="Contenudecadre"/>
-                              <w:overflowPunct w:val="false"/>
+                              <w:overflowPunct w:val="true"/>
                               <w:spacing w:lineRule="auto" w:line="240" w:before="0" w:after="0"/>
                               <w:rPr>
                                 <w:rFonts w:ascii="Calibri" w:hAnsi="Calibri" w:eastAsia="Calibri" w:cs="" w:asciiTheme="minorHAnsi" w:cstheme="minorBidi" w:eastAsiaTheme="minorHAnsi" w:hAnsiTheme="minorHAnsi"/>
@@ -1183,7 +1546,7 @@
                           <w:p>
                             <w:pPr>
                               <w:pStyle w:val="Contenudecadre"/>
-                              <w:overflowPunct w:val="false"/>
+                              <w:overflowPunct w:val="true"/>
                               <w:spacing w:lineRule="auto" w:line="240" w:before="0" w:after="0"/>
                               <w:rPr>
                                 <w:rFonts w:ascii="Calibri" w:hAnsi="Calibri" w:eastAsia="Calibri" w:cs="" w:asciiTheme="minorHAnsi" w:cstheme="minorBidi" w:eastAsiaTheme="minorHAnsi" w:hAnsiTheme="minorHAnsi"/>
@@ -1205,7 +1568,161 @@
                           <w:p>
                             <w:pPr>
                               <w:pStyle w:val="Contenudecadre"/>
-                              <w:overflowPunct w:val="false"/>
+                              <w:overflowPunct w:val="true"/>
+                              <w:spacing w:lineRule="auto" w:line="240" w:before="0" w:after="0"/>
+                              <w:rPr>
+                                <w:rFonts w:ascii="Calibri" w:hAnsi="Calibri" w:eastAsia="Calibri" w:cs="" w:asciiTheme="minorHAnsi" w:cstheme="minorBidi" w:eastAsiaTheme="minorHAnsi" w:hAnsiTheme="minorHAnsi"/>
+                                <w:b/>
+                                <w:b/>
+                                <w:bCs/>
+                                <w:color w:val="auto"/>
+                              </w:rPr>
+                            </w:pPr>
+                            <w:r>
+                              <w:rPr>
+                                <w:rFonts w:eastAsia="Calibri" w:cs="" w:cstheme="minorBidi" w:eastAsiaTheme="minorHAnsi"/>
+                                <w:b/>
+                                <w:bCs/>
+                                <w:color w:val="auto"/>
+                              </w:rPr>
+                            </w:r>
+                          </w:p>
+                          <w:p>
+                            <w:pPr>
+                              <w:pStyle w:val="Contenudecadre"/>
+                              <w:overflowPunct w:val="true"/>
+                              <w:spacing w:lineRule="auto" w:line="240" w:before="0" w:after="0"/>
+                              <w:rPr>
+                                <w:rFonts w:ascii="Calibri" w:hAnsi="Calibri" w:eastAsia="Calibri" w:cs="" w:asciiTheme="minorHAnsi" w:cstheme="minorBidi" w:eastAsiaTheme="minorHAnsi" w:hAnsiTheme="minorHAnsi"/>
+                                <w:b/>
+                                <w:b/>
+                                <w:bCs/>
+                                <w:color w:val="auto"/>
+                              </w:rPr>
+                            </w:pPr>
+                            <w:r>
+                              <w:rPr>
+                                <w:rFonts w:eastAsia="Calibri" w:cs="" w:cstheme="minorBidi" w:eastAsiaTheme="minorHAnsi"/>
+                                <w:b/>
+                                <w:bCs/>
+                                <w:color w:val="auto"/>
+                              </w:rPr>
+                            </w:r>
+                          </w:p>
+                          <w:p>
+                            <w:pPr>
+                              <w:pStyle w:val="Contenudecadre"/>
+                              <w:overflowPunct w:val="true"/>
+                              <w:spacing w:lineRule="auto" w:line="240" w:before="0" w:after="0"/>
+                              <w:rPr>
+                                <w:rFonts w:ascii="Calibri" w:hAnsi="Calibri" w:eastAsia="Calibri" w:cs="" w:asciiTheme="minorHAnsi" w:cstheme="minorBidi" w:eastAsiaTheme="minorHAnsi" w:hAnsiTheme="minorHAnsi"/>
+                                <w:b/>
+                                <w:b/>
+                                <w:bCs/>
+                                <w:color w:val="auto"/>
+                              </w:rPr>
+                            </w:pPr>
+                            <w:r>
+                              <w:rPr>
+                                <w:rFonts w:eastAsia="Calibri" w:cs="" w:cstheme="minorBidi" w:eastAsiaTheme="minorHAnsi"/>
+                                <w:b/>
+                                <w:bCs/>
+                                <w:color w:val="auto"/>
+                              </w:rPr>
+                            </w:r>
+                          </w:p>
+                          <w:p>
+                            <w:pPr>
+                              <w:pStyle w:val="Contenudecadre"/>
+                              <w:overflowPunct w:val="true"/>
+                              <w:spacing w:lineRule="auto" w:line="240" w:before="0" w:after="0"/>
+                              <w:rPr>
+                                <w:rFonts w:ascii="Calibri" w:hAnsi="Calibri" w:eastAsia="Calibri" w:cs="" w:asciiTheme="minorHAnsi" w:cstheme="minorBidi" w:eastAsiaTheme="minorHAnsi" w:hAnsiTheme="minorHAnsi"/>
+                                <w:b/>
+                                <w:b/>
+                                <w:bCs/>
+                                <w:color w:val="auto"/>
+                              </w:rPr>
+                            </w:pPr>
+                            <w:r>
+                              <w:rPr>
+                                <w:rFonts w:eastAsia="Calibri" w:cs="" w:cstheme="minorBidi" w:eastAsiaTheme="minorHAnsi"/>
+                                <w:b/>
+                                <w:bCs/>
+                                <w:color w:val="auto"/>
+                              </w:rPr>
+                            </w:r>
+                          </w:p>
+                          <w:p>
+                            <w:pPr>
+                              <w:pStyle w:val="Contenudecadre"/>
+                              <w:overflowPunct w:val="true"/>
+                              <w:spacing w:lineRule="auto" w:line="240" w:before="0" w:after="0"/>
+                              <w:rPr/>
+                            </w:pPr>
+                            <w:r>
+                              <w:rPr/>
+                            </w:r>
+                          </w:p>
+                          <w:p>
+                            <w:pPr>
+                              <w:pStyle w:val="Contenudecadre"/>
+                              <w:overflowPunct w:val="true"/>
+                              <w:spacing w:lineRule="auto" w:line="240" w:before="0" w:after="0"/>
+                              <w:rPr/>
+                            </w:pPr>
+                            <w:r>
+                              <w:rPr/>
+                            </w:r>
+                          </w:p>
+                          <w:p>
+                            <w:pPr>
+                              <w:pStyle w:val="Contenudecadre"/>
+                              <w:overflowPunct w:val="true"/>
+                              <w:spacing w:lineRule="auto" w:line="240" w:before="0" w:after="0"/>
+                              <w:rPr/>
+                            </w:pPr>
+                            <w:r>
+                              <w:rPr/>
+                            </w:r>
+                          </w:p>
+                          <w:p>
+                            <w:pPr>
+                              <w:pStyle w:val="Contenudecadre"/>
+                              <w:overflowPunct w:val="true"/>
+                              <w:spacing w:lineRule="auto" w:line="240" w:before="0" w:after="0"/>
+                              <w:rPr/>
+                            </w:pPr>
+                            <w:r>
+                              <w:rPr/>
+                            </w:r>
+                          </w:p>
+                          <w:p>
+                            <w:pPr>
+                              <w:pStyle w:val="Contenudecadre"/>
+                              <w:overflowPunct w:val="true"/>
+                              <w:spacing w:lineRule="auto" w:line="240" w:before="0" w:after="0"/>
+                              <w:rPr/>
+                            </w:pPr>
+                            <w:r>
+                              <w:rPr/>
+                            </w:r>
+                          </w:p>
+                          <w:p>
+                            <w:pPr>
+                              <w:pStyle w:val="Contenudecadre"/>
+                              <w:overflowPunct w:val="true"/>
+                              <w:spacing w:lineRule="auto" w:line="240" w:before="0" w:after="0"/>
+                              <w:rPr/>
+                            </w:pPr>
+                            <w:r>
+                              <w:rPr/>
+                            </w:r>
+                          </w:p>
+                          <w:p>
+                            <w:pPr>
+                              <w:pStyle w:val="Contenudecadre"/>
+                              <w:overflowPunct w:val="true"/>
                               <w:spacing w:lineRule="auto" w:line="240" w:before="0" w:after="0"/>
                               <w:rPr/>
                             </w:pPr>
@@ -1215,8 +1732,8 @@
                           </w:p>
                         </w:txbxContent>
                       </wps:txbx>
-                      <wps:bodyPr lIns="0" rIns="0" tIns="0" bIns="0">
-                        <a:spAutoFit/>
+                      <wps:bodyPr anchor="t" lIns="0" tIns="0" rIns="0" bIns="0">
+                        <a:noAutofit/>
                       </wps:bodyPr>
                     </wps:wsp>
                   </a:graphicData>
@@ -1226,18 +1743,18 @@
           </mc:Choice>
           <mc:Fallback>
             <w:pict>
-              <v:rect id="shape_0" ID="Forme2" stroked="t" style="position:absolute;margin-left:0.15pt;margin-top:30.7pt;width:470.05pt;height:63.95pt">
-                <w10:wrap type="square"/>
-                <v:fill o:detectmouseclick="t" on="false"/>
-                <v:stroke color="black" joinstyle="round" endcap="flat"/>
-                <v:textbox>
+              <v:rect style="position:absolute;rotation:0;width:470.3pt;height:208.65pt;mso-wrap-distance-left:5.7pt;mso-wrap-distance-right:5.7pt;mso-wrap-distance-top:5.7pt;mso-wrap-distance-bottom:5.7pt;margin-top:2.25pt;mso-position-vertical-relative:text;margin-left:0pt;mso-position-horizontal-relative:text">
+                <v:textbox inset="0in,0in,0in,0in">
                   <w:txbxContent>
                     <w:p>
                       <w:pPr>
                         <w:pStyle w:val="Contenudecadre"/>
-                        <w:overflowPunct w:val="false"/>
+                        <w:overflowPunct w:val="true"/>
                         <w:spacing w:lineRule="auto" w:line="240" w:before="0" w:after="0"/>
-                        <w:rPr/>
+                        <w:rPr>
+                          <w:sz w:val="20"/>
+                          <w:szCs w:val="20"/>
+                        </w:rPr>
                       </w:pPr>
                       <w:r>
                         <w:rPr>
@@ -1245,6 +1762,8 @@
                           <w:b/>
                           <w:bCs/>
                           <w:color w:val="auto"/>
+                          <w:sz w:val="20"/>
+                          <w:szCs w:val="20"/>
                         </w:rPr>
                         <w:t xml:space="preserve"> </w:t>
                       </w:r>
@@ -1254,6 +1773,8 @@
                           <w:b/>
                           <w:bCs/>
                           <w:color w:val="auto"/>
+                          <w:sz w:val="20"/>
+                          <w:szCs w:val="20"/>
                         </w:rPr>
                         <w:t>{{text_laureats}}</w:t>
                       </w:r>
@@ -1261,7 +1782,7 @@
                     <w:p>
                       <w:pPr>
                         <w:pStyle w:val="Contenudecadre"/>
-                        <w:overflowPunct w:val="false"/>
+                        <w:overflowPunct w:val="true"/>
                         <w:spacing w:lineRule="auto" w:line="240" w:before="0" w:after="0"/>
                         <w:rPr>
                           <w:rFonts w:ascii="Calibri" w:hAnsi="Calibri" w:eastAsia="Calibri" w:cs="" w:asciiTheme="minorHAnsi" w:cstheme="minorBidi" w:eastAsiaTheme="minorHAnsi" w:hAnsiTheme="minorHAnsi"/>
@@ -1283,7 +1804,7 @@
                     <w:p>
                       <w:pPr>
                         <w:pStyle w:val="Contenudecadre"/>
-                        <w:overflowPunct w:val="false"/>
+                        <w:overflowPunct w:val="true"/>
                         <w:spacing w:lineRule="auto" w:line="240" w:before="0" w:after="0"/>
                         <w:rPr>
                           <w:rFonts w:ascii="Calibri" w:hAnsi="Calibri" w:eastAsia="Calibri" w:cs="" w:asciiTheme="minorHAnsi" w:cstheme="minorBidi" w:eastAsiaTheme="minorHAnsi" w:hAnsiTheme="minorHAnsi"/>
@@ -1305,7 +1826,7 @@
                     <w:p>
                       <w:pPr>
                         <w:pStyle w:val="Contenudecadre"/>
-                        <w:overflowPunct w:val="false"/>
+                        <w:overflowPunct w:val="true"/>
                         <w:spacing w:lineRule="auto" w:line="240" w:before="0" w:after="0"/>
                         <w:rPr>
                           <w:rFonts w:ascii="Calibri" w:hAnsi="Calibri" w:eastAsia="Calibri" w:cs="" w:asciiTheme="minorHAnsi" w:cstheme="minorBidi" w:eastAsiaTheme="minorHAnsi" w:hAnsiTheme="minorHAnsi"/>
@@ -1327,7 +1848,161 @@
                     <w:p>
                       <w:pPr>
                         <w:pStyle w:val="Contenudecadre"/>
-                        <w:overflowPunct w:val="false"/>
+                        <w:overflowPunct w:val="true"/>
+                        <w:spacing w:lineRule="auto" w:line="240" w:before="0" w:after="0"/>
+                        <w:rPr>
+                          <w:rFonts w:ascii="Calibri" w:hAnsi="Calibri" w:eastAsia="Calibri" w:cs="" w:asciiTheme="minorHAnsi" w:cstheme="minorBidi" w:eastAsiaTheme="minorHAnsi" w:hAnsiTheme="minorHAnsi"/>
+                          <w:b/>
+                          <w:b/>
+                          <w:bCs/>
+                          <w:color w:val="auto"/>
+                        </w:rPr>
+                      </w:pPr>
+                      <w:r>
+                        <w:rPr>
+                          <w:rFonts w:eastAsia="Calibri" w:cs="" w:cstheme="minorBidi" w:eastAsiaTheme="minorHAnsi"/>
+                          <w:b/>
+                          <w:bCs/>
+                          <w:color w:val="auto"/>
+                        </w:rPr>
+                      </w:r>
+                    </w:p>
+                    <w:p>
+                      <w:pPr>
+                        <w:pStyle w:val="Contenudecadre"/>
+                        <w:overflowPunct w:val="true"/>
+                        <w:spacing w:lineRule="auto" w:line="240" w:before="0" w:after="0"/>
+                        <w:rPr>
+                          <w:rFonts w:ascii="Calibri" w:hAnsi="Calibri" w:eastAsia="Calibri" w:cs="" w:asciiTheme="minorHAnsi" w:cstheme="minorBidi" w:eastAsiaTheme="minorHAnsi" w:hAnsiTheme="minorHAnsi"/>
+                          <w:b/>
+                          <w:b/>
+                          <w:bCs/>
+                          <w:color w:val="auto"/>
+                        </w:rPr>
+                      </w:pPr>
+                      <w:r>
+                        <w:rPr>
+                          <w:rFonts w:eastAsia="Calibri" w:cs="" w:cstheme="minorBidi" w:eastAsiaTheme="minorHAnsi"/>
+                          <w:b/>
+                          <w:bCs/>
+                          <w:color w:val="auto"/>
+                        </w:rPr>
+                      </w:r>
+                    </w:p>
+                    <w:p>
+                      <w:pPr>
+                        <w:pStyle w:val="Contenudecadre"/>
+                        <w:overflowPunct w:val="true"/>
+                        <w:spacing w:lineRule="auto" w:line="240" w:before="0" w:after="0"/>
+                        <w:rPr>
+                          <w:rFonts w:ascii="Calibri" w:hAnsi="Calibri" w:eastAsia="Calibri" w:cs="" w:asciiTheme="minorHAnsi" w:cstheme="minorBidi" w:eastAsiaTheme="minorHAnsi" w:hAnsiTheme="minorHAnsi"/>
+                          <w:b/>
+                          <w:b/>
+                          <w:bCs/>
+                          <w:color w:val="auto"/>
+                        </w:rPr>
+                      </w:pPr>
+                      <w:r>
+                        <w:rPr>
+                          <w:rFonts w:eastAsia="Calibri" w:cs="" w:cstheme="minorBidi" w:eastAsiaTheme="minorHAnsi"/>
+                          <w:b/>
+                          <w:bCs/>
+                          <w:color w:val="auto"/>
+                        </w:rPr>
+                      </w:r>
+                    </w:p>
+                    <w:p>
+                      <w:pPr>
+                        <w:pStyle w:val="Contenudecadre"/>
+                        <w:overflowPunct w:val="true"/>
+                        <w:spacing w:lineRule="auto" w:line="240" w:before="0" w:after="0"/>
+                        <w:rPr>
+                          <w:rFonts w:ascii="Calibri" w:hAnsi="Calibri" w:eastAsia="Calibri" w:cs="" w:asciiTheme="minorHAnsi" w:cstheme="minorBidi" w:eastAsiaTheme="minorHAnsi" w:hAnsiTheme="minorHAnsi"/>
+                          <w:b/>
+                          <w:b/>
+                          <w:bCs/>
+                          <w:color w:val="auto"/>
+                        </w:rPr>
+                      </w:pPr>
+                      <w:r>
+                        <w:rPr>
+                          <w:rFonts w:eastAsia="Calibri" w:cs="" w:cstheme="minorBidi" w:eastAsiaTheme="minorHAnsi"/>
+                          <w:b/>
+                          <w:bCs/>
+                          <w:color w:val="auto"/>
+                        </w:rPr>
+                      </w:r>
+                    </w:p>
+                    <w:p>
+                      <w:pPr>
+                        <w:pStyle w:val="Contenudecadre"/>
+                        <w:overflowPunct w:val="true"/>
+                        <w:spacing w:lineRule="auto" w:line="240" w:before="0" w:after="0"/>
+                        <w:rPr/>
+                      </w:pPr>
+                      <w:r>
+                        <w:rPr/>
+                      </w:r>
+                    </w:p>
+                    <w:p>
+                      <w:pPr>
+                        <w:pStyle w:val="Contenudecadre"/>
+                        <w:overflowPunct w:val="true"/>
+                        <w:spacing w:lineRule="auto" w:line="240" w:before="0" w:after="0"/>
+                        <w:rPr/>
+                      </w:pPr>
+                      <w:r>
+                        <w:rPr/>
+                      </w:r>
+                    </w:p>
+                    <w:p>
+                      <w:pPr>
+                        <w:pStyle w:val="Contenudecadre"/>
+                        <w:overflowPunct w:val="true"/>
+                        <w:spacing w:lineRule="auto" w:line="240" w:before="0" w:after="0"/>
+                        <w:rPr/>
+                      </w:pPr>
+                      <w:r>
+                        <w:rPr/>
+                      </w:r>
+                    </w:p>
+                    <w:p>
+                      <w:pPr>
+                        <w:pStyle w:val="Contenudecadre"/>
+                        <w:overflowPunct w:val="true"/>
+                        <w:spacing w:lineRule="auto" w:line="240" w:before="0" w:after="0"/>
+                        <w:rPr/>
+                      </w:pPr>
+                      <w:r>
+                        <w:rPr/>
+                      </w:r>
+                    </w:p>
+                    <w:p>
+                      <w:pPr>
+                        <w:pStyle w:val="Contenudecadre"/>
+                        <w:overflowPunct w:val="true"/>
+                        <w:spacing w:lineRule="auto" w:line="240" w:before="0" w:after="0"/>
+                        <w:rPr/>
+                      </w:pPr>
+                      <w:r>
+                        <w:rPr/>
+                      </w:r>
+                    </w:p>
+                    <w:p>
+                      <w:pPr>
+                        <w:pStyle w:val="Contenudecadre"/>
+                        <w:overflowPunct w:val="true"/>
+                        <w:spacing w:lineRule="auto" w:line="240" w:before="0" w:after="0"/>
+                        <w:rPr/>
+                      </w:pPr>
+                      <w:r>
+                        <w:rPr/>
+                      </w:r>
+                    </w:p>
+                    <w:p>
+                      <w:pPr>
+                        <w:pStyle w:val="Contenudecadre"/>
+                        <w:overflowPunct w:val="true"/>
                         <w:spacing w:lineRule="auto" w:line="240" w:before="0" w:after="0"/>
                         <w:rPr/>
                       </w:pPr>
@@ -1341,111 +2016,13 @@
             </w:pict>
           </mc:Fallback>
         </mc:AlternateContent>
-        <mc:AlternateContent>
-          <mc:Choice Requires="wps">
-            <w:drawing>
-              <wp:anchor behindDoc="0" distT="0" distB="0" distL="0" distR="0" simplePos="0" locked="0" layoutInCell="1" allowOverlap="1" relativeHeight="6">
-                <wp:simplePos x="0" y="0"/>
-                <wp:positionH relativeFrom="column">
-                  <wp:posOffset>-902970</wp:posOffset>
-                </wp:positionH>
-                <wp:positionV relativeFrom="paragraph">
-                  <wp:posOffset>1497330</wp:posOffset>
-                </wp:positionV>
-                <wp:extent cx="7546340" cy="318135"/>
-                <wp:effectExtent l="0" t="0" r="0" b="0"/>
-                <wp:wrapNone/>
-                <wp:docPr id="3" name="Forme1"/>
-                <a:graphic xmlns:a="http://schemas.openxmlformats.org/drawingml/2006/main">
-                  <a:graphicData uri="http://schemas.microsoft.com/office/word/2010/wordprocessingShape">
-                    <wps:wsp>
-                      <wps:cNvSpPr txBox="1"/>
-                      <wps:spPr>
-                        <a:xfrm>
-                          <a:off x="0" y="0"/>
-                          <a:ext cx="7545600" cy="317520"/>
-                        </a:xfrm>
-                        <a:prstGeom prst="rect">
-                          <a:avLst/>
-                        </a:prstGeom>
-                        <a:noFill/>
-                        <a:ln>
-                          <a:noFill/>
-                        </a:ln>
-                      </wps:spPr>
-                      <wps:txbx>
-                        <w:txbxContent>
-                          <w:p>
-                            <w:pPr>
-                              <w:overflowPunct w:val="false"/>
-                              <w:spacing w:before="0" w:after="0" w:lineRule="auto" w:line="240"/>
-                              <w:jc w:val="center"/>
-                              <w:rPr/>
-                            </w:pPr>
-                            <w:r>
-                              <w:rPr>
-                                <w:sz w:val="18"/>
-                                <w:szCs w:val="18"/>
-                                <w:rFonts w:asciiTheme="minorHAnsi" w:cstheme="minorBidi" w:eastAsiaTheme="minorHAnsi" w:hAnsiTheme="minorHAnsi"/>
-                                <w:color w:val="auto"/>
-                              </w:rPr>
-                              <w:t xml:space="preserve"> {{num_page}} </w:t>
-                            </w:r>
-                          </w:p>
-                        </w:txbxContent>
-                      </wps:txbx>
-                      <wps:bodyPr wrap="square" lIns="0" rIns="0" tIns="0" bIns="0">
-                        <a:spAutoFit/>
-                      </wps:bodyPr>
-                    </wps:wsp>
-                  </a:graphicData>
-                </a:graphic>
-              </wp:anchor>
-            </w:drawing>
-          </mc:Choice>
-          <mc:Fallback>
-            <w:pict>
-              <v:shapetype id="shapetype_202" coordsize="21600,21600" o:spt="202" path="m,l,21600l21600,21600l21600,xe">
-                <v:stroke joinstyle="miter"/>
-                <v:path gradientshapeok="t" o:connecttype="rect"/>
-              </v:shapetype>
-              <v:shape id="shape_0" ID="Forme1" stroked="f" style="position:absolute;margin-left:-71.1pt;margin-top:117.9pt;width:594.1pt;height:24.95pt" type="shapetype_202">
-                <v:textbox>
-                  <w:txbxContent>
-                    <w:p>
-                      <w:pPr>
-                        <w:overflowPunct w:val="false"/>
-                        <w:spacing w:before="0" w:after="0" w:lineRule="auto" w:line="240"/>
-                        <w:jc w:val="center"/>
-                        <w:rPr/>
-                      </w:pPr>
-                      <w:r>
-                        <w:rPr>
-                          <w:sz w:val="18"/>
-                          <w:szCs w:val="18"/>
-                          <w:rFonts w:asciiTheme="minorHAnsi" w:cstheme="minorBidi" w:eastAsiaTheme="minorHAnsi" w:hAnsiTheme="minorHAnsi"/>
-                          <w:color w:val="auto"/>
-                        </w:rPr>
-                        <w:t xml:space="preserve"> {{num_page}} </w:t>
-                      </w:r>
-                    </w:p>
-                  </w:txbxContent>
-                </v:textbox>
-                <w10:wrap type="square"/>
-                <v:fill o:detectmouseclick="t" on="false"/>
-                <v:stroke color="black" joinstyle="round" endcap="flat"/>
-              </v:shape>
-            </w:pict>
-          </mc:Fallback>
-        </mc:AlternateContent>
       </w:r>
     </w:p>
     <w:sectPr>
       <w:headerReference w:type="default" r:id="rId2"/>
-      <w:footerReference w:type="default" r:id="rId3"/>
       <w:type w:val="nextPage"/>
       <w:pgSz w:w="11906" w:h="16838"/>
-      <w:pgMar w:left="1417" w:right="1417" w:header="708" w:top="1417" w:footer="708" w:bottom="1417" w:gutter="0"/>
+      <w:pgMar w:left="1417" w:right="1417" w:header="708" w:top="1417" w:footer="0" w:bottom="708" w:gutter="0"/>
       <w:pgNumType w:fmt="decimal"/>
       <w:formProt w:val="false"/>
       <w:textDirection w:val="lrTb"/>
@@ -1453,22 +2030,6 @@
     </w:sectPr>
   </w:body>
 </w:document>
-</file>
-
-<file path=word/footer1.xml><?xml version="1.0" encoding="utf-8"?>
-<w:ftr xmlns:o="urn:schemas-microsoft-com:office:office" xmlns:r="http://schemas.openxmlformats.org/officeDocument/2006/relationships" xmlns:v="urn:schemas-microsoft-com:vml" xmlns:w="http://schemas.openxmlformats.org/wordprocessingml/2006/main" xmlns:w10="urn:schemas-microsoft-com:office:word" xmlns:wp="http://schemas.openxmlformats.org/drawingml/2006/wordprocessingDrawing" xmlns:wps="http://schemas.microsoft.com/office/word/2010/wordprocessingShape" xmlns:wpg="http://schemas.microsoft.com/office/word/2010/wordprocessingGroup" xmlns:mc="http://schemas.openxmlformats.org/markup-compatibility/2006" xmlns:wp14="http://schemas.microsoft.com/office/word/2010/wordprocessingDrawing" xmlns:w14="http://schemas.microsoft.com/office/word/2010/wordml" mc:Ignorable="w14 wp14">
-  <w:p>
-    <w:pPr>
-      <w:pStyle w:val="Pieddepage"/>
-      <w:rPr/>
-    </w:pPr>
-    <w:r>
-      <w:rPr/>
-      <w:tab/>
-      <w:tab/>
-    </w:r>
-  </w:p>
-</w:ftr>
 </file>
 
 <file path=word/header1.xml><?xml version="1.0" encoding="utf-8"?>
@@ -1483,18 +2044,18 @@
       <mc:AlternateContent>
         <mc:Choice Requires="wps">
           <w:drawing>
-            <wp:anchor behindDoc="1" distT="0" distB="0" distL="114300" distR="49530" simplePos="0" locked="0" layoutInCell="1" allowOverlap="1" relativeHeight="3">
+            <wp:anchor behindDoc="1" distT="0" distB="0" distL="114300" distR="49530" simplePos="0" locked="0" layoutInCell="1" allowOverlap="1" relativeHeight="7">
               <wp:simplePos x="0" y="0"/>
               <wp:positionH relativeFrom="column">
                 <wp:posOffset>4748530</wp:posOffset>
               </wp:positionH>
               <wp:positionV relativeFrom="paragraph">
-                <wp:posOffset>-333375</wp:posOffset>
+                <wp:posOffset>-332740</wp:posOffset>
               </wp:positionV>
-              <wp:extent cx="1611630" cy="1078230"/>
+              <wp:extent cx="1612265" cy="1078865"/>
               <wp:effectExtent l="0" t="0" r="64770" b="64770"/>
               <wp:wrapSquare wrapText="bothSides"/>
-              <wp:docPr id="4" name="Image 2"/>
+              <wp:docPr id="5" name="Image 2"/>
               <a:graphic xmlns:a="http://schemas.openxmlformats.org/drawingml/2006/main">
                 <a:graphicData uri="http://schemas.openxmlformats.org/drawingml/2006/picture">
                   <pic:pic xmlns:pic="http://schemas.openxmlformats.org/drawingml/2006/picture">
@@ -1510,7 +2071,7 @@
                     <pic:spPr>
                       <a:xfrm>
                         <a:off x="0" y="0"/>
-                        <a:ext cx="1611000" cy="1077480"/>
+                        <a:ext cx="1611720" cy="1078200"/>
                       </a:xfrm>
                       <a:prstGeom prst="rect">
                         <a:avLst/>
@@ -1551,7 +2112,7 @@
               <v:path o:extrusionok="f" gradientshapeok="t" o:connecttype="rect"/>
               <o:lock v:ext="edit" aspectratio="t"/>
             </v:shapetype>
-            <v:shape id="shape_0" ID="Image 2" stroked="f" style="position:absolute;margin-left:373.9pt;margin-top:-26.25pt;width:126.8pt;height:84.8pt" type="shapetype_75">
+            <v:shape id="shape_0" ID="Image 2" stroked="f" style="position:absolute;margin-left:373.9pt;margin-top:-26.2pt;width:126.85pt;height:84.85pt" type="shapetype_75">
               <v:imagedata r:id="rId1" o:detectmouseclick="t"/>
               <w10:wrap type="none"/>
               <v:stroke color="#3465a4" joinstyle="round" endcap="flat"/>
@@ -1560,7 +2121,7 @@
         </mc:Fallback>
       </mc:AlternateContent>
       <w:drawing>
-        <wp:anchor behindDoc="1" distT="0" distB="9525" distL="114300" distR="114300" simplePos="0" locked="0" layoutInCell="1" allowOverlap="1" relativeHeight="2">
+        <wp:anchor behindDoc="1" distT="0" distB="9525" distL="114300" distR="114300" simplePos="0" locked="0" layoutInCell="1" allowOverlap="1" relativeHeight="6">
           <wp:simplePos x="0" y="0"/>
           <wp:positionH relativeFrom="column">
             <wp:posOffset>-385445</wp:posOffset>
@@ -1571,7 +2132,7 @@
           <wp:extent cx="1087120" cy="981075"/>
           <wp:effectExtent l="0" t="0" r="0" b="0"/>
           <wp:wrapSquare wrapText="bothSides"/>
-          <wp:docPr id="5" name="Image 1" descr=""/>
+          <wp:docPr id="6" name="Image2" descr=""/>
           <wp:cNvGraphicFramePr>
             <a:graphicFrameLocks xmlns:a="http://schemas.openxmlformats.org/drawingml/2006/main" noChangeAspect="1"/>
           </wp:cNvGraphicFramePr>
@@ -1579,7 +2140,7 @@
             <a:graphicData uri="http://schemas.openxmlformats.org/drawingml/2006/picture">
               <pic:pic xmlns:pic="http://schemas.openxmlformats.org/drawingml/2006/picture">
                 <pic:nvPicPr>
-                  <pic:cNvPr id="5" name="Image 1" descr=""/>
+                  <pic:cNvPr id="6" name="Image2" descr=""/>
                   <pic:cNvPicPr>
                     <a:picLocks noChangeAspect="1" noChangeArrowheads="1"/>
                   </pic:cNvPicPr>

</xml_diff>

<commit_message>
replaced page number by numerotation on name
</commit_message>
<xml_diff>
--- a/template/template_content_page.docx
+++ b/template/template_content_page.docx
@@ -1266,125 +1266,6 @@
           <w:sz w:val="4"/>
           <w:szCs w:val="4"/>
         </w:rPr>
-        <mc:AlternateContent>
-          <mc:Choice Requires="wps">
-            <w:drawing>
-              <wp:anchor behindDoc="0" distT="0" distB="0" distL="0" distR="0" simplePos="0" locked="0" layoutInCell="1" allowOverlap="1" relativeHeight="2">
-                <wp:simplePos x="0" y="0"/>
-                <wp:positionH relativeFrom="column">
-                  <wp:posOffset>-902970</wp:posOffset>
-                </wp:positionH>
-                <wp:positionV relativeFrom="paragraph">
-                  <wp:posOffset>2577465</wp:posOffset>
-                </wp:positionV>
-                <wp:extent cx="7551420" cy="132715"/>
-                <wp:effectExtent l="0" t="0" r="0" b="0"/>
-                <wp:wrapNone/>
-                <wp:docPr id="1" name="Forme1"/>
-                <a:graphic xmlns:a="http://schemas.openxmlformats.org/drawingml/2006/main">
-                  <a:graphicData uri="http://schemas.microsoft.com/office/word/2010/wordprocessingShape">
-                    <wps:wsp>
-                      <wps:cNvSpPr/>
-                      <wps:spPr>
-                        <a:xfrm>
-                          <a:off x="0" y="0"/>
-                          <a:ext cx="7550640" cy="132120"/>
-                        </a:xfrm>
-                        <a:prstGeom prst="rect">
-                          <a:avLst/>
-                        </a:prstGeom>
-                        <a:noFill/>
-                        <a:ln>
-                          <a:noFill/>
-                        </a:ln>
-                      </wps:spPr>
-                      <wps:style>
-                        <a:lnRef idx="0"/>
-                        <a:fillRef idx="0"/>
-                        <a:effectRef idx="0"/>
-                        <a:fontRef idx="minor"/>
-                      </wps:style>
-                      <wps:txbx>
-                        <w:txbxContent>
-                          <w:p>
-                            <w:pPr>
-                              <w:pStyle w:val="Contenudecadre"/>
-                              <w:overflowPunct w:val="false"/>
-                              <w:spacing w:lineRule="auto" w:line="240" w:before="0" w:after="0"/>
-                              <w:jc w:val="center"/>
-                              <w:rPr/>
-                            </w:pPr>
-                            <w:r>
-                              <w:rPr>
-                                <w:rFonts w:eastAsia="Calibri" w:cs="" w:cstheme="minorBidi" w:eastAsiaTheme="minorHAnsi"/>
-                                <w:color w:val="auto"/>
-                                <w:sz w:val="18"/>
-                                <w:szCs w:val="18"/>
-                              </w:rPr>
-                              <w:t xml:space="preserve"> </w:t>
-                            </w:r>
-                            <w:r>
-                              <w:rPr>
-                                <w:rFonts w:eastAsia="Calibri" w:cs="" w:cstheme="minorBidi" w:eastAsiaTheme="minorHAnsi"/>
-                                <w:color w:val="auto"/>
-                                <w:sz w:val="18"/>
-                                <w:szCs w:val="18"/>
-                              </w:rPr>
-                              <w:t xml:space="preserve">{{num_page}} </w:t>
-                            </w:r>
-                          </w:p>
-                        </w:txbxContent>
-                      </wps:txbx>
-                      <wps:bodyPr lIns="0" rIns="0" tIns="0" bIns="0">
-                        <a:spAutoFit/>
-                      </wps:bodyPr>
-                    </wps:wsp>
-                  </a:graphicData>
-                </a:graphic>
-              </wp:anchor>
-            </w:drawing>
-          </mc:Choice>
-          <mc:Fallback>
-            <w:pict>
-              <v:rect id="shape_0" ID="Forme1" stroked="f" style="position:absolute;margin-left:-71.1pt;margin-top:202.95pt;width:594.5pt;height:10.35pt">
-                <w10:wrap type="square"/>
-                <v:fill o:detectmouseclick="t" on="false"/>
-                <v:stroke color="#3465a4" joinstyle="round" endcap="flat"/>
-                <v:textbox>
-                  <w:txbxContent>
-                    <w:p>
-                      <w:pPr>
-                        <w:pStyle w:val="Contenudecadre"/>
-                        <w:overflowPunct w:val="false"/>
-                        <w:spacing w:lineRule="auto" w:line="240" w:before="0" w:after="0"/>
-                        <w:jc w:val="center"/>
-                        <w:rPr/>
-                      </w:pPr>
-                      <w:r>
-                        <w:rPr>
-                          <w:rFonts w:eastAsia="Calibri" w:cs="" w:cstheme="minorBidi" w:eastAsiaTheme="minorHAnsi"/>
-                          <w:color w:val="auto"/>
-                          <w:sz w:val="18"/>
-                          <w:szCs w:val="18"/>
-                        </w:rPr>
-                        <w:t xml:space="preserve"> </w:t>
-                      </w:r>
-                      <w:r>
-                        <w:rPr>
-                          <w:rFonts w:eastAsia="Calibri" w:cs="" w:cstheme="minorBidi" w:eastAsiaTheme="minorHAnsi"/>
-                          <w:color w:val="auto"/>
-                          <w:sz w:val="18"/>
-                          <w:szCs w:val="18"/>
-                        </w:rPr>
-                        <w:t xml:space="preserve">{{num_page}} </w:t>
-                      </w:r>
-                    </w:p>
-                  </w:txbxContent>
-                </v:textbox>
-              </v:rect>
-            </w:pict>
-          </mc:Fallback>
-        </mc:AlternateContent>
       </w:r>
     </w:p>
     <w:tbl>
@@ -1402,7 +1283,7 @@
         </w:tblBorders>
         <w:tblCellMar>
           <w:top w:w="55" w:type="dxa"/>
-          <w:left w:w="52" w:type="dxa"/>
+          <w:left w:w="51" w:type="dxa"/>
           <w:bottom w:w="55" w:type="dxa"/>
           <w:right w:w="55" w:type="dxa"/>
         </w:tblCellMar>
@@ -1430,7 +1311,7 @@
           <w:p>
             <w:pPr>
               <w:pStyle w:val="Contenudecadre"/>
-              <w:overflowPunct w:val="false"/>
+              <w:overflowPunct w:val="true"/>
               <w:spacing w:lineRule="auto" w:line="240" w:before="0" w:after="0"/>
               <w:rPr>
                 <w:b w:val="false"/>
@@ -1453,7 +1334,7 @@
           <w:p>
             <w:pPr>
               <w:pStyle w:val="Contenudecadre"/>
-              <w:overflowPunct w:val="false"/>
+              <w:overflowPunct w:val="true"/>
               <w:spacing w:lineRule="auto" w:line="240" w:before="0" w:after="0"/>
               <w:rPr>
                 <w:rFonts w:eastAsia="Calibri" w:cs="" w:cstheme="minorBidi" w:eastAsiaTheme="minorHAnsi"/>
@@ -1510,18 +1391,18 @@
       <mc:AlternateContent>
         <mc:Choice Requires="wps">
           <w:drawing>
-            <wp:anchor behindDoc="1" distT="0" distB="0" distL="114300" distR="49530" simplePos="0" locked="0" layoutInCell="1" allowOverlap="1" relativeHeight="4">
+            <wp:anchor behindDoc="1" distT="0" distB="0" distL="114300" distR="49530" simplePos="0" locked="0" layoutInCell="1" allowOverlap="1" relativeHeight="3">
               <wp:simplePos x="0" y="0"/>
               <wp:positionH relativeFrom="column">
                 <wp:posOffset>4748530</wp:posOffset>
               </wp:positionH>
               <wp:positionV relativeFrom="paragraph">
-                <wp:posOffset>-328295</wp:posOffset>
+                <wp:posOffset>-327660</wp:posOffset>
               </wp:positionV>
-              <wp:extent cx="1072515" cy="738505"/>
+              <wp:extent cx="1073150" cy="739140"/>
               <wp:effectExtent l="0" t="0" r="64770" b="64770"/>
               <wp:wrapSquare wrapText="bothSides"/>
-              <wp:docPr id="3" name="Image 2"/>
+              <wp:docPr id="1" name="Image 2"/>
               <a:graphic xmlns:a="http://schemas.openxmlformats.org/drawingml/2006/main">
                 <a:graphicData uri="http://schemas.openxmlformats.org/drawingml/2006/picture">
                   <pic:pic xmlns:pic="http://schemas.openxmlformats.org/drawingml/2006/picture">
@@ -1537,7 +1418,7 @@
                     <pic:spPr>
                       <a:xfrm>
                         <a:off x="0" y="0"/>
-                        <a:ext cx="1071720" cy="738000"/>
+                        <a:ext cx="1072440" cy="738360"/>
                       </a:xfrm>
                       <a:prstGeom prst="rect">
                         <a:avLst/>
@@ -1578,7 +1459,7 @@
               <v:path o:extrusionok="f" gradientshapeok="t" o:connecttype="rect"/>
               <o:lock v:ext="edit" aspectratio="t"/>
             </v:shapetype>
-            <v:shape id="shape_0" ID="Image 2" stroked="f" style="position:absolute;margin-left:373.9pt;margin-top:-25.85pt;width:84.35pt;height:58.05pt" type="shapetype_75">
+            <v:shape id="shape_0" ID="Image 2" stroked="f" style="position:absolute;margin-left:373.9pt;margin-top:-25.8pt;width:84.4pt;height:58.1pt" type="shapetype_75">
               <v:imagedata r:id="rId1" o:detectmouseclick="t"/>
               <w10:wrap type="none"/>
               <v:stroke color="#3465a4" joinstyle="round" endcap="flat"/>
@@ -1587,7 +1468,7 @@
         </mc:Fallback>
       </mc:AlternateContent>
       <w:drawing>
-        <wp:anchor behindDoc="1" distT="0" distB="9525" distL="114300" distR="114300" simplePos="0" locked="0" layoutInCell="1" allowOverlap="1" relativeHeight="3">
+        <wp:anchor behindDoc="1" distT="0" distB="9525" distL="114300" distR="114300" simplePos="0" locked="0" layoutInCell="1" allowOverlap="1" relativeHeight="2">
           <wp:simplePos x="0" y="0"/>
           <wp:positionH relativeFrom="column">
             <wp:posOffset>-385445</wp:posOffset>
@@ -1598,7 +1479,7 @@
           <wp:extent cx="754380" cy="680720"/>
           <wp:effectExtent l="0" t="0" r="0" b="0"/>
           <wp:wrapSquare wrapText="bothSides"/>
-          <wp:docPr id="4" name="Image2" descr=""/>
+          <wp:docPr id="2" name="Image2" descr=""/>
           <wp:cNvGraphicFramePr>
             <a:graphicFrameLocks xmlns:a="http://schemas.openxmlformats.org/drawingml/2006/main" noChangeAspect="1"/>
           </wp:cNvGraphicFramePr>
@@ -1606,7 +1487,7 @@
             <a:graphicData uri="http://schemas.openxmlformats.org/drawingml/2006/picture">
               <pic:pic xmlns:pic="http://schemas.openxmlformats.org/drawingml/2006/picture">
                 <pic:nvPicPr>
-                  <pic:cNvPr id="4" name="Image2" descr=""/>
+                  <pic:cNvPr id="2" name="Image2" descr=""/>
                   <pic:cNvPicPr>
                     <a:picLocks noChangeAspect="1" noChangeArrowheads="1"/>
                   </pic:cNvPicPr>

</xml_diff>

<commit_message>
centered tables and put indic over mesure
</commit_message>
<xml_diff>
--- a/template/template_content_page.docx
+++ b/template/template_content_page.docx
@@ -7,9 +7,41 @@
         <w:pStyle w:val="Titre3"/>
         <w:numPr>
           <w:ilvl w:val="2"/>
+          <w:numId w:val="1"/>
+        </w:numPr>
+        <w:spacing w:lineRule="auto" w:before="140" w:after="120"/>
+        <w:jc w:val="center"/>
+        <w:rPr/>
+      </w:pPr>
+      <w:r>
+        <w:rPr/>
+        <w:t>{{ indicateur }}</w:t>
+      </w:r>
+    </w:p>
+    <w:p>
+      <w:pPr>
+        <w:pStyle w:val="Titre3"/>
+        <w:numPr>
+          <w:ilvl w:val="2"/>
+          <w:numId w:val="1"/>
+        </w:numPr>
+        <w:spacing w:lineRule="auto"/>
+        <w:jc w:val="center"/>
+        <w:rPr/>
+      </w:pPr>
+      <w:r>
+        <w:rPr/>
+        <w:t xml:space="preserve">pour la mesure </w:t>
+      </w:r>
+    </w:p>
+    <w:p>
+      <w:pPr>
+        <w:pStyle w:val="Titre3"/>
+        <w:numPr>
+          <w:ilvl w:val="2"/>
           <w:numId w:val="2"/>
         </w:numPr>
-        <w:spacing w:before="140" w:after="120"/>
+        <w:spacing w:lineRule="auto"/>
         <w:jc w:val="center"/>
         <w:rPr/>
       </w:pPr>
@@ -60,7 +92,7 @@
       <w:tblPr>
         <w:tblStyle w:val="Grilledutableau"/>
         <w:tblW w:w="9417" w:type="dxa"/>
-        <w:jc w:val="left"/>
+        <w:jc w:val="center"/>
         <w:tblInd w:w="0" w:type="dxa"/>
         <w:tblCellMar>
           <w:top w:w="0" w:type="dxa"/>
@@ -85,6 +117,7 @@
             <w:gridSpan w:val="3"/>
             <w:tcBorders/>
             <w:shd w:fill="auto" w:val="clear"/>
+            <w:vAlign w:val="center"/>
           </w:tcPr>
           <w:p>
             <w:pPr>
@@ -123,16 +156,14 @@
               <w:top w:val="nil"/>
             </w:tcBorders>
             <w:shd w:fill="auto" w:val="clear"/>
+            <w:vAlign w:val="center"/>
           </w:tcPr>
           <w:p>
             <w:pPr>
               <w:pStyle w:val="Normal"/>
               <w:spacing w:lineRule="auto" w:line="240" w:before="0" w:after="0"/>
               <w:jc w:val="center"/>
-              <w:rPr>
-                <w:sz w:val="20"/>
-                <w:szCs w:val="20"/>
-              </w:rPr>
+              <w:rPr/>
             </w:pPr>
             <w:r>
               <w:rPr>
@@ -151,43 +182,23 @@
               <w:top w:val="nil"/>
             </w:tcBorders>
             <w:shd w:fill="auto" w:val="clear"/>
+            <w:vAlign w:val="center"/>
           </w:tcPr>
           <w:p>
             <w:pPr>
               <w:pStyle w:val="Normal"/>
               <w:spacing w:lineRule="auto" w:line="240" w:before="0" w:after="0"/>
               <w:jc w:val="center"/>
-              <w:rPr>
-                <w:sz w:val="20"/>
-                <w:szCs w:val="20"/>
-              </w:rPr>
-            </w:pPr>
-            <w:r>
-              <w:rPr>
-                <w:rFonts w:cs="Arial" w:ascii="Arial" w:hAnsi="Arial"/>
-                <w:sz w:val="20"/>
-                <w:szCs w:val="20"/>
-              </w:rPr>
-              <w:t xml:space="preserve">    </w:t>
-            </w:r>
-            <w:r>
-              <w:rPr>
-                <w:rFonts w:cs="Arial" w:ascii="Arial" w:hAnsi="Arial"/>
-                <w:sz w:val="20"/>
-                <w:szCs w:val="20"/>
-              </w:rPr>
-              <w:t xml:space="preserve">{% cellbg  404079 %}     </w:t>
-            </w:r>
-          </w:p>
-          <w:p>
-            <w:pPr>
-              <w:pStyle w:val="Normal"/>
-              <w:spacing w:lineRule="auto" w:line="240" w:before="0" w:after="0"/>
-              <w:jc w:val="center"/>
-              <w:rPr>
-                <w:color w:val="FFFFFF"/>
-              </w:rPr>
-            </w:pPr>
+              <w:rPr/>
+            </w:pPr>
+            <w:r>
+              <w:rPr>
+                <w:rFonts w:cs="Arial" w:ascii="Arial" w:hAnsi="Arial"/>
+                <w:sz w:val="20"/>
+                <w:szCs w:val="20"/>
+              </w:rPr>
+              <w:t>{% cellbg  404079 %}</w:t>
+            </w:r>
             <w:r>
               <w:rPr>
                 <w:rFonts w:cs="Arial" w:ascii="Arial" w:hAnsi="Arial"/>
@@ -208,6 +219,7 @@
               <w:top w:val="nil"/>
             </w:tcBorders>
             <w:shd w:fill="auto" w:val="clear"/>
+            <w:vAlign w:val="center"/>
           </w:tcPr>
           <w:p>
             <w:pPr>
@@ -240,6 +252,7 @@
             <w:gridSpan w:val="3"/>
             <w:tcBorders/>
             <w:shd w:fill="auto" w:val="clear"/>
+            <w:vAlign w:val="center"/>
           </w:tcPr>
           <w:p>
             <w:pPr>
@@ -268,6 +281,7 @@
             <w:tcW w:w="2600" w:type="dxa"/>
             <w:tcBorders/>
             <w:shd w:fill="auto" w:val="clear"/>
+            <w:vAlign w:val="center"/>
           </w:tcPr>
           <w:p>
             <w:pPr>
@@ -315,6 +329,7 @@
             <w:tcW w:w="4432" w:type="dxa"/>
             <w:tcBorders/>
             <w:shd w:fill="auto" w:val="clear"/>
+            <w:vAlign w:val="center"/>
           </w:tcPr>
           <w:p>
             <w:pPr>
@@ -330,7 +345,7 @@
                 <w:sz w:val="20"/>
                 <w:szCs w:val="20"/>
               </w:rPr>
-              <w:t>{% cellbg    loop.cycle(‘FFFFFF’, ‘BDBDBD’)</w:t>
+              <w:t>{% cellbg loop.cycle(‘FFFFFF’, ‘BDBDBD’)</w:t>
             </w:r>
           </w:p>
           <w:p>
@@ -358,17 +373,6 @@
               </w:rPr>
               <w:t>%}</w:t>
             </w:r>
-          </w:p>
-          <w:p>
-            <w:pPr>
-              <w:pStyle w:val="Normal"/>
-              <w:spacing w:lineRule="auto" w:line="240" w:before="0" w:after="0"/>
-              <w:jc w:val="center"/>
-              <w:rPr>
-                <w:sz w:val="20"/>
-                <w:szCs w:val="20"/>
-              </w:rPr>
-            </w:pPr>
             <w:r>
               <w:rPr>
                 <w:rFonts w:cs="Arial" w:ascii="Arial" w:hAnsi="Arial"/>
@@ -384,6 +388,7 @@
             <w:tcW w:w="2385" w:type="dxa"/>
             <w:tcBorders/>
             <w:shd w:fill="auto" w:val="clear"/>
+            <w:vAlign w:val="center"/>
           </w:tcPr>
           <w:p>
             <w:pPr>
@@ -416,6 +421,7 @@
             <w:gridSpan w:val="3"/>
             <w:tcBorders/>
             <w:shd w:fill="auto" w:val="clear"/>
+            <w:vAlign w:val="center"/>
           </w:tcPr>
           <w:p>
             <w:pPr>
@@ -458,7 +464,7 @@
       <w:tblPr>
         <w:tblStyle w:val="Grilledutableau"/>
         <w:tblW w:w="9417" w:type="dxa"/>
-        <w:jc w:val="left"/>
+        <w:jc w:val="center"/>
         <w:tblInd w:w="0" w:type="dxa"/>
         <w:tblCellMar>
           <w:top w:w="0" w:type="dxa"/>
@@ -483,6 +489,7 @@
             <w:gridSpan w:val="3"/>
             <w:tcBorders/>
             <w:shd w:fill="auto" w:val="clear"/>
+            <w:vAlign w:val="center"/>
           </w:tcPr>
           <w:p>
             <w:pPr>
@@ -535,16 +542,14 @@
               <w:top w:val="nil"/>
             </w:tcBorders>
             <w:shd w:fill="auto" w:val="clear"/>
+            <w:vAlign w:val="center"/>
           </w:tcPr>
           <w:p>
             <w:pPr>
               <w:pStyle w:val="Normal"/>
               <w:spacing w:lineRule="auto" w:line="240" w:before="0" w:after="0"/>
               <w:jc w:val="center"/>
-              <w:rPr>
-                <w:sz w:val="20"/>
-                <w:szCs w:val="20"/>
-              </w:rPr>
+              <w:rPr/>
             </w:pPr>
             <w:r>
               <w:rPr>
@@ -563,25 +568,15 @@
               <w:top w:val="nil"/>
             </w:tcBorders>
             <w:shd w:fill="auto" w:val="clear"/>
+            <w:vAlign w:val="center"/>
           </w:tcPr>
           <w:p>
             <w:pPr>
               <w:pStyle w:val="Normal"/>
               <w:spacing w:lineRule="auto" w:line="240" w:before="0" w:after="0"/>
               <w:jc w:val="center"/>
-              <w:rPr>
-                <w:sz w:val="20"/>
-                <w:szCs w:val="20"/>
-              </w:rPr>
-            </w:pPr>
-            <w:r>
-              <w:rPr>
-                <w:rFonts w:cs="Arial" w:ascii="Arial" w:hAnsi="Arial"/>
-                <w:sz w:val="20"/>
-                <w:szCs w:val="20"/>
-              </w:rPr>
-              <w:t xml:space="preserve">   </w:t>
-            </w:r>
+              <w:rPr/>
+            </w:pPr>
             <w:r>
               <w:rPr>
                 <w:rFonts w:cs="Arial" w:ascii="Arial" w:hAnsi="Arial"/>
@@ -590,16 +585,6 @@
               </w:rPr>
               <w:t>{% cellbg  404079 %}</w:t>
             </w:r>
-          </w:p>
-          <w:p>
-            <w:pPr>
-              <w:pStyle w:val="Normal"/>
-              <w:spacing w:lineRule="auto" w:line="240" w:before="0" w:after="0"/>
-              <w:jc w:val="center"/>
-              <w:rPr>
-                <w:color w:val="FFFFFF"/>
-              </w:rPr>
-            </w:pPr>
             <w:r>
               <w:rPr>
                 <w:rFonts w:cs="Arial" w:ascii="Arial" w:hAnsi="Arial"/>
@@ -620,6 +605,7 @@
               <w:top w:val="nil"/>
             </w:tcBorders>
             <w:shd w:fill="auto" w:val="clear"/>
+            <w:vAlign w:val="center"/>
           </w:tcPr>
           <w:p>
             <w:pPr>
@@ -652,6 +638,7 @@
             <w:gridSpan w:val="3"/>
             <w:tcBorders/>
             <w:shd w:fill="auto" w:val="clear"/>
+            <w:vAlign w:val="center"/>
           </w:tcPr>
           <w:p>
             <w:pPr>
@@ -683,6 +670,7 @@
             <w:tcW w:w="2600" w:type="dxa"/>
             <w:tcBorders/>
             <w:shd w:fill="auto" w:val="clear"/>
+            <w:vAlign w:val="center"/>
           </w:tcPr>
           <w:p>
             <w:pPr>
@@ -728,6 +716,7 @@
             <w:tcW w:w="4442" w:type="dxa"/>
             <w:tcBorders/>
             <w:shd w:fill="auto" w:val="clear"/>
+            <w:vAlign w:val="center"/>
           </w:tcPr>
           <w:p>
             <w:pPr>
@@ -743,7 +732,7 @@
                 <w:sz w:val="20"/>
                 <w:szCs w:val="20"/>
               </w:rPr>
-              <w:t>{% cellbg    loop.cycle(‘FFFFFF’, ‘BDBDBD’)</w:t>
+              <w:t>{% cellbg loop.cycle(‘FFFFFF’, ‘BDBDBD’)</w:t>
             </w:r>
           </w:p>
           <w:p>
@@ -769,24 +758,7 @@
                 <w:sz w:val="20"/>
                 <w:szCs w:val="20"/>
               </w:rPr>
-              <w:t>%}</w:t>
-            </w:r>
-          </w:p>
-          <w:p>
-            <w:pPr>
-              <w:pStyle w:val="Normal"/>
-              <w:spacing w:lineRule="auto" w:line="240" w:before="0" w:after="0"/>
-              <w:jc w:val="center"/>
-              <w:rPr/>
-            </w:pPr>
-            <w:r>
-              <w:rPr>
-                <w:rStyle w:val="Textesource"/>
-                <w:rFonts w:cs="Arial" w:ascii="Arial" w:hAnsi="Arial"/>
-                <w:sz w:val="20"/>
-                <w:szCs w:val="20"/>
-              </w:rPr>
-              <w:t xml:space="preserve">{{ col }}  </w:t>
+              <w:t xml:space="preserve">%}{{ col }}  </w:t>
             </w:r>
           </w:p>
         </w:tc>
@@ -795,6 +767,7 @@
             <w:tcW w:w="2375" w:type="dxa"/>
             <w:tcBorders/>
             <w:shd w:fill="auto" w:val="clear"/>
+            <w:vAlign w:val="center"/>
           </w:tcPr>
           <w:p>
             <w:pPr>
@@ -827,6 +800,7 @@
             <w:gridSpan w:val="3"/>
             <w:tcBorders/>
             <w:shd w:fill="auto" w:val="clear"/>
+            <w:vAlign w:val="center"/>
           </w:tcPr>
           <w:p>
             <w:pPr>
@@ -869,7 +843,7 @@
       <w:tblPr>
         <w:tblStyle w:val="Grilledutableau"/>
         <w:tblW w:w="9417" w:type="dxa"/>
-        <w:jc w:val="left"/>
+        <w:jc w:val="center"/>
         <w:tblInd w:w="0" w:type="dxa"/>
         <w:tblCellMar>
           <w:top w:w="0" w:type="dxa"/>
@@ -894,6 +868,7 @@
             <w:gridSpan w:val="3"/>
             <w:tcBorders/>
             <w:shd w:fill="auto" w:val="clear"/>
+            <w:vAlign w:val="center"/>
           </w:tcPr>
           <w:p>
             <w:pPr>
@@ -932,6 +907,7 @@
               <w:top w:val="nil"/>
             </w:tcBorders>
             <w:shd w:fill="auto" w:val="clear"/>
+            <w:vAlign w:val="center"/>
           </w:tcPr>
           <w:p>
             <w:pPr>
@@ -960,16 +936,14 @@
               <w:top w:val="nil"/>
             </w:tcBorders>
             <w:shd w:fill="auto" w:val="clear"/>
+            <w:vAlign w:val="center"/>
           </w:tcPr>
           <w:p>
             <w:pPr>
               <w:pStyle w:val="Normal"/>
               <w:spacing w:lineRule="auto" w:line="240" w:before="0" w:after="0"/>
               <w:jc w:val="center"/>
-              <w:rPr>
-                <w:sz w:val="20"/>
-                <w:szCs w:val="20"/>
-              </w:rPr>
+              <w:rPr/>
             </w:pPr>
             <w:r>
               <w:rPr>
@@ -979,17 +953,6 @@
               </w:rPr>
               <w:t>{% cellbg  404079 %}</w:t>
             </w:r>
-          </w:p>
-          <w:p>
-            <w:pPr>
-              <w:pStyle w:val="Normal"/>
-              <w:spacing w:lineRule="auto" w:line="240" w:before="0" w:after="0"/>
-              <w:jc w:val="center"/>
-              <w:rPr>
-                <w:sz w:val="20"/>
-                <w:szCs w:val="20"/>
-              </w:rPr>
-            </w:pPr>
             <w:r>
               <w:rPr>
                 <w:rFonts w:cs="Arial" w:ascii="Arial" w:hAnsi="Arial"/>
@@ -1010,6 +973,7 @@
               <w:top w:val="nil"/>
             </w:tcBorders>
             <w:shd w:fill="auto" w:val="clear"/>
+            <w:vAlign w:val="center"/>
           </w:tcPr>
           <w:p>
             <w:pPr>
@@ -1042,6 +1006,7 @@
             <w:gridSpan w:val="3"/>
             <w:tcBorders/>
             <w:shd w:fill="auto" w:val="clear"/>
+            <w:vAlign w:val="center"/>
           </w:tcPr>
           <w:p>
             <w:pPr>
@@ -1070,6 +1035,7 @@
             <w:tcW w:w="2600" w:type="dxa"/>
             <w:tcBorders/>
             <w:shd w:fill="auto" w:val="clear"/>
+            <w:vAlign w:val="center"/>
           </w:tcPr>
           <w:p>
             <w:pPr>
@@ -1115,6 +1081,7 @@
             <w:tcW w:w="4442" w:type="dxa"/>
             <w:tcBorders/>
             <w:shd w:fill="auto" w:val="clear"/>
+            <w:vAlign w:val="center"/>
           </w:tcPr>
           <w:p>
             <w:pPr>
@@ -1130,7 +1097,7 @@
                 <w:sz w:val="20"/>
                 <w:szCs w:val="20"/>
               </w:rPr>
-              <w:t>{% cellbg    loop.cycle(‘FFFFFF’, ‘BDBDBD’)</w:t>
+              <w:t>{% cellbg loop.cycle(‘FFFFFF’, ‘BDBDBD’)</w:t>
             </w:r>
           </w:p>
           <w:p>
@@ -1158,17 +1125,6 @@
               </w:rPr>
               <w:t>%}</w:t>
             </w:r>
-          </w:p>
-          <w:p>
-            <w:pPr>
-              <w:pStyle w:val="Normal"/>
-              <w:spacing w:lineRule="auto" w:line="240" w:before="0" w:after="0"/>
-              <w:jc w:val="center"/>
-              <w:rPr>
-                <w:sz w:val="20"/>
-                <w:szCs w:val="20"/>
-              </w:rPr>
-            </w:pPr>
             <w:r>
               <w:rPr>
                 <w:rFonts w:cs="Arial" w:ascii="Arial" w:hAnsi="Arial"/>
@@ -1184,6 +1140,7 @@
             <w:tcW w:w="2375" w:type="dxa"/>
             <w:tcBorders/>
             <w:shd w:fill="auto" w:val="clear"/>
+            <w:vAlign w:val="center"/>
           </w:tcPr>
           <w:p>
             <w:pPr>
@@ -1216,6 +1173,7 @@
             <w:gridSpan w:val="3"/>
             <w:tcBorders/>
             <w:shd w:fill="auto" w:val="clear"/>
+            <w:vAlign w:val="center"/>
           </w:tcPr>
           <w:p>
             <w:pPr>
@@ -1257,8 +1215,8 @@
     </w:p>
     <w:tbl>
       <w:tblPr>
-        <w:tblW w:w="9517" w:type="dxa"/>
-        <w:jc w:val="left"/>
+        <w:tblW w:w="9519" w:type="dxa"/>
+        <w:jc w:val="center"/>
         <w:tblInd w:w="0" w:type="dxa"/>
         <w:tblBorders>
           <w:top w:val="single" w:sz="2" w:space="0" w:color="000000"/>
@@ -1276,7 +1234,7 @@
         </w:tblCellMar>
       </w:tblPr>
       <w:tblGrid>
-        <w:gridCol w:w="9517"/>
+        <w:gridCol w:w="9519"/>
       </w:tblGrid>
       <w:tr>
         <w:trPr>
@@ -1284,7 +1242,7 @@
         </w:trPr>
         <w:tc>
           <w:tcPr>
-            <w:tcW w:w="9517" w:type="dxa"/>
+            <w:tcW w:w="9519" w:type="dxa"/>
             <w:tcBorders>
               <w:top w:val="single" w:sz="2" w:space="0" w:color="000000"/>
               <w:left w:val="single" w:sz="2" w:space="0" w:color="000000"/>

</xml_diff>

<commit_message>
fix spacement between liens
</commit_message>
<xml_diff>
--- a/template/template_content_page.docx
+++ b/template/template_content_page.docx
@@ -4,33 +4,71 @@
   <w:body>
     <w:p>
       <w:pPr>
-        <w:pStyle w:val="Titre3"/>
-        <w:numPr>
-          <w:ilvl w:val="2"/>
-          <w:numId w:val="1"/>
-        </w:numPr>
-        <w:spacing w:lineRule="auto" w:before="140" w:after="120"/>
+        <w:pStyle w:val="Corpsdetexte"/>
+        <w:spacing w:lineRule="auto" w:line="120"/>
         <w:jc w:val="center"/>
-        <w:rPr/>
+        <w:rPr>
+          <w:rFonts w:ascii="Liberation Sans" w:hAnsi="Liberation Sans"/>
+          <w:b/>
+          <w:b/>
+          <w:bCs/>
+          <w:sz w:val="28"/>
+          <w:szCs w:val="28"/>
+        </w:rPr>
       </w:pPr>
       <w:r>
-        <w:rPr/>
-        <w:t>{{ indicateur }}</w:t>
+        <w:rPr>
+          <w:rFonts w:ascii="Liberation Sans" w:hAnsi="Liberation Sans"/>
+          <w:b/>
+          <w:bCs/>
+          <w:sz w:val="28"/>
+          <w:szCs w:val="28"/>
+        </w:rPr>
+        <w:t>{{ indicateur_</w:t>
+      </w:r>
+      <w:r>
+        <w:rPr>
+          <w:rFonts w:ascii="Liberation Sans" w:hAnsi="Liberation Sans"/>
+          <w:b/>
+          <w:bCs/>
+          <w:sz w:val="28"/>
+          <w:szCs w:val="28"/>
+        </w:rPr>
+        <w:t>top</w:t>
+      </w:r>
+      <w:r>
+        <w:rPr>
+          <w:rFonts w:ascii="Liberation Sans" w:hAnsi="Liberation Sans"/>
+          <w:b/>
+          <w:bCs/>
+          <w:sz w:val="28"/>
+          <w:szCs w:val="28"/>
+        </w:rPr>
+        <w:t xml:space="preserve"> }}</w:t>
       </w:r>
     </w:p>
     <w:p>
       <w:pPr>
-        <w:pStyle w:val="Titre3"/>
-        <w:numPr>
-          <w:ilvl w:val="2"/>
-          <w:numId w:val="1"/>
-        </w:numPr>
-        <w:spacing w:lineRule="auto"/>
+        <w:pStyle w:val="Corpsdetexte"/>
+        <w:spacing w:lineRule="auto" w:line="120"/>
         <w:jc w:val="center"/>
-        <w:rPr/>
+        <w:rPr>
+          <w:rFonts w:ascii="Liberation Sans" w:hAnsi="Liberation Sans"/>
+          <w:b/>
+          <w:b/>
+          <w:bCs/>
+          <w:sz w:val="28"/>
+          <w:szCs w:val="28"/>
+        </w:rPr>
       </w:pPr>
       <w:r>
-        <w:rPr/>
+        <w:rPr>
+          <w:rFonts w:ascii="Liberation Sans" w:hAnsi="Liberation Sans"/>
+          <w:b/>
+          <w:bCs/>
+          <w:sz w:val="28"/>
+          <w:szCs w:val="28"/>
+        </w:rPr>
         <w:t xml:space="preserve">pour la mesure </w:t>
       </w:r>
     </w:p>
@@ -41,7 +79,7 @@
           <w:ilvl w:val="2"/>
           <w:numId w:val="2"/>
         </w:numPr>
-        <w:spacing w:lineRule="auto"/>
+        <w:spacing w:lineRule="auto" w:line="120"/>
         <w:jc w:val="center"/>
         <w:rPr/>
       </w:pPr>

</xml_diff>

<commit_message>
changed alignment of textboxes
</commit_message>
<xml_diff>
--- a/template/template_content_page.docx
+++ b/template/template_content_page.docx
@@ -1296,6 +1296,7 @@
               <w:pStyle w:val="Contenudecadre"/>
               <w:overflowPunct w:val="true"/>
               <w:spacing w:lineRule="auto" w:line="240" w:before="0" w:after="0"/>
+              <w:jc w:val="both"/>
               <w:rPr/>
             </w:pPr>
             <w:r>
@@ -1307,6 +1308,17 @@
                 <w:sz w:val="20"/>
                 <w:szCs w:val="20"/>
               </w:rPr>
+              <w:t xml:space="preserve"> </w:t>
+            </w:r>
+            <w:r>
+              <w:rPr>
+                <w:rFonts w:eastAsia="Calibri" w:cs="" w:cstheme="minorBidi" w:eastAsiaTheme="minorHAnsi"/>
+                <w:b/>
+                <w:bCs/>
+                <w:color w:val="auto"/>
+                <w:sz w:val="20"/>
+                <w:szCs w:val="20"/>
+              </w:rPr>
               <w:t>{{ text_laureats }}</w:t>
             </w:r>
             <w:r>
@@ -1326,6 +1338,7 @@
               <w:pStyle w:val="Contenudecadre"/>
               <w:overflowPunct w:val="true"/>
               <w:spacing w:lineRule="auto" w:line="240" w:before="0" w:after="0"/>
+              <w:jc w:val="both"/>
               <w:rPr>
                 <w:rFonts w:eastAsia="Calibri" w:cs="" w:cstheme="minorBidi" w:eastAsiaTheme="minorHAnsi"/>
                 <w:color w:val="auto"/>

</xml_diff>

<commit_message>
reduced blank space after tables
</commit_message>
<xml_diff>
--- a/template/template_content_page.docx
+++ b/template/template_content_page.docx
@@ -460,14 +460,14 @@
       <w:pPr>
         <w:pStyle w:val="Normal"/>
         <w:rPr>
-          <w:sz w:val="4"/>
-          <w:szCs w:val="4"/>
+          <w:sz w:val="6"/>
+          <w:szCs w:val="6"/>
         </w:rPr>
       </w:pPr>
       <w:r>
         <w:rPr>
-          <w:sz w:val="4"/>
-          <w:szCs w:val="4"/>
+          <w:sz w:val="6"/>
+          <w:szCs w:val="6"/>
         </w:rPr>
       </w:r>
     </w:p>
@@ -839,14 +839,14 @@
       <w:pPr>
         <w:pStyle w:val="Normal"/>
         <w:rPr>
-          <w:sz w:val="4"/>
-          <w:szCs w:val="4"/>
+          <w:sz w:val="6"/>
+          <w:szCs w:val="6"/>
         </w:rPr>
       </w:pPr>
       <w:r>
         <w:rPr>
-          <w:sz w:val="4"/>
-          <w:szCs w:val="4"/>
+          <w:sz w:val="6"/>
+          <w:szCs w:val="6"/>
         </w:rPr>
       </w:r>
     </w:p>
@@ -1213,14 +1213,14 @@
         <w:pStyle w:val="Normal"/>
         <w:spacing w:before="0" w:after="160"/>
         <w:rPr>
-          <w:sz w:val="4"/>
-          <w:szCs w:val="4"/>
+          <w:sz w:val="6"/>
+          <w:szCs w:val="6"/>
         </w:rPr>
       </w:pPr>
       <w:r>
         <w:rPr>
-          <w:sz w:val="4"/>
-          <w:szCs w:val="4"/>
+          <w:sz w:val="6"/>
+          <w:szCs w:val="6"/>
         </w:rPr>
       </w:r>
     </w:p>
@@ -1239,7 +1239,7 @@
         </w:tblBorders>
         <w:tblCellMar>
           <w:top w:w="55" w:type="dxa"/>
-          <w:left w:w="44" w:type="dxa"/>
+          <w:left w:w="42" w:type="dxa"/>
           <w:bottom w:w="55" w:type="dxa"/>
           <w:right w:w="55" w:type="dxa"/>
         </w:tblCellMar>
@@ -1249,7 +1249,7 @@
       </w:tblGrid>
       <w:tr>
         <w:trPr>
-          <w:trHeight w:val="1928" w:hRule="atLeast"/>
+          <w:trHeight w:val="2033" w:hRule="atLeast"/>
         </w:trPr>
         <w:tc>
           <w:tcPr>
@@ -1269,7 +1269,6 @@
               <w:pStyle w:val="Contenudecadre"/>
               <w:overflowPunct w:val="false"/>
               <w:spacing w:lineRule="auto" w:line="240" w:before="0" w:after="0"/>
-              <w:jc w:val="both"/>
               <w:rPr/>
             </w:pPr>
             <w:r>
@@ -1311,7 +1310,6 @@
               <w:pStyle w:val="Contenudecadre"/>
               <w:overflowPunct w:val="false"/>
               <w:spacing w:lineRule="auto" w:line="240" w:before="0" w:after="0"/>
-              <w:jc w:val="both"/>
               <w:rPr>
                 <w:rFonts w:eastAsia="Calibri" w:cs="" w:cstheme="minorBidi" w:eastAsiaTheme="minorHAnsi"/>
                 <w:color w:val="auto"/>
@@ -1373,9 +1371,9 @@
                 <wp:posOffset>4748530</wp:posOffset>
               </wp:positionH>
               <wp:positionV relativeFrom="paragraph">
-                <wp:posOffset>-323215</wp:posOffset>
+                <wp:posOffset>-321945</wp:posOffset>
               </wp:positionV>
-              <wp:extent cx="1077595" cy="743585"/>
+              <wp:extent cx="1078865" cy="744855"/>
               <wp:effectExtent l="0" t="0" r="64770" b="64770"/>
               <wp:wrapSquare wrapText="bothSides"/>
               <wp:docPr id="1" name="Image 2"/>
@@ -1394,7 +1392,7 @@
                     <pic:spPr>
                       <a:xfrm>
                         <a:off x="0" y="0"/>
-                        <a:ext cx="1077120" cy="743040"/>
+                        <a:ext cx="1078200" cy="744120"/>
                       </a:xfrm>
                       <a:prstGeom prst="rect">
                         <a:avLst/>
@@ -1435,7 +1433,7 @@
               <v:path o:extrusionok="f" gradientshapeok="t" o:connecttype="rect"/>
               <o:lock v:ext="edit" aspectratio="t"/>
             </v:shapetype>
-            <v:shape id="shape_0" ID="Image 2" stroked="f" style="position:absolute;margin-left:373.9pt;margin-top:-25.45pt;width:84.75pt;height:58.45pt" type="shapetype_75">
+            <v:shape id="shape_0" ID="Image 2" stroked="f" style="position:absolute;margin-left:373.9pt;margin-top:-25.35pt;width:84.85pt;height:58.55pt" type="shapetype_75">
               <v:imagedata r:id="rId1" o:detectmouseclick="t"/>
               <w10:wrap type="none"/>
               <v:stroke color="#3465a4" joinstyle="round" endcap="flat"/>

</xml_diff>

<commit_message>
removed espace commentaire template
</commit_message>
<xml_diff>
--- a/template/template_content_page.docx
+++ b/template/template_content_page.docx
@@ -1176,7 +1176,7 @@
       </w:tr>
       <w:tr>
         <w:trPr>
-          <w:trHeight w:val="442" w:hRule="atLeast"/>
+          <w:trHeight w:val="496" w:hRule="atLeast"/>
         </w:trPr>
         <w:tc>
           <w:tcPr>
@@ -1191,10 +1191,7 @@
               <w:pStyle w:val="Normal"/>
               <w:spacing w:lineRule="auto" w:line="240" w:before="0" w:after="0"/>
               <w:jc w:val="center"/>
-              <w:rPr>
-                <w:sz w:val="20"/>
-                <w:szCs w:val="20"/>
-              </w:rPr>
+              <w:rPr/>
             </w:pPr>
             <w:r>
               <w:rPr>
@@ -1203,127 +1200,6 @@
                 <w:szCs w:val="20"/>
               </w:rPr>
               <w:t>{%tr endfor %}</w:t>
-            </w:r>
-          </w:p>
-        </w:tc>
-      </w:tr>
-    </w:tbl>
-    <w:p>
-      <w:pPr>
-        <w:pStyle w:val="Normal"/>
-        <w:spacing w:before="0" w:after="160"/>
-        <w:rPr>
-          <w:sz w:val="6"/>
-          <w:szCs w:val="6"/>
-        </w:rPr>
-      </w:pPr>
-      <w:r>
-        <w:rPr>
-          <w:sz w:val="6"/>
-          <w:szCs w:val="6"/>
-        </w:rPr>
-      </w:r>
-    </w:p>
-    <w:tbl>
-      <w:tblPr>
-        <w:tblW w:w="9519" w:type="dxa"/>
-        <w:jc w:val="center"/>
-        <w:tblInd w:w="0" w:type="dxa"/>
-        <w:tblBorders>
-          <w:top w:val="single" w:sz="2" w:space="0" w:color="000000"/>
-          <w:left w:val="single" w:sz="2" w:space="0" w:color="000000"/>
-          <w:bottom w:val="single" w:sz="2" w:space="0" w:color="000000"/>
-          <w:right w:val="single" w:sz="2" w:space="0" w:color="000000"/>
-          <w:insideH w:val="single" w:sz="2" w:space="0" w:color="000000"/>
-          <w:insideV w:val="single" w:sz="2" w:space="0" w:color="000000"/>
-        </w:tblBorders>
-        <w:tblCellMar>
-          <w:top w:w="55" w:type="dxa"/>
-          <w:left w:w="42" w:type="dxa"/>
-          <w:bottom w:w="55" w:type="dxa"/>
-          <w:right w:w="55" w:type="dxa"/>
-        </w:tblCellMar>
-      </w:tblPr>
-      <w:tblGrid>
-        <w:gridCol w:w="9519"/>
-      </w:tblGrid>
-      <w:tr>
-        <w:trPr>
-          <w:trHeight w:val="2033" w:hRule="atLeast"/>
-        </w:trPr>
-        <w:tc>
-          <w:tcPr>
-            <w:tcW w:w="9519" w:type="dxa"/>
-            <w:tcBorders>
-              <w:top w:val="single" w:sz="2" w:space="0" w:color="000000"/>
-              <w:left w:val="single" w:sz="2" w:space="0" w:color="000000"/>
-              <w:bottom w:val="single" w:sz="2" w:space="0" w:color="000000"/>
-              <w:right w:val="single" w:sz="2" w:space="0" w:color="000000"/>
-              <w:insideH w:val="single" w:sz="2" w:space="0" w:color="000000"/>
-              <w:insideV w:val="single" w:sz="2" w:space="0" w:color="000000"/>
-            </w:tcBorders>
-            <w:shd w:fill="auto" w:val="clear"/>
-          </w:tcPr>
-          <w:p>
-            <w:pPr>
-              <w:pStyle w:val="Contenudecadre"/>
-              <w:overflowPunct w:val="false"/>
-              <w:spacing w:lineRule="auto" w:line="240" w:before="0" w:after="0"/>
-              <w:rPr/>
-            </w:pPr>
-            <w:r>
-              <w:rPr>
-                <w:rFonts w:eastAsia="Calibri" w:cs="" w:cstheme="minorBidi" w:eastAsiaTheme="minorHAnsi"/>
-                <w:b/>
-                <w:bCs/>
-                <w:color w:val="auto"/>
-                <w:sz w:val="20"/>
-                <w:szCs w:val="20"/>
-              </w:rPr>
-              <w:t xml:space="preserve"> </w:t>
-            </w:r>
-            <w:r>
-              <w:rPr>
-                <w:rFonts w:eastAsia="Calibri" w:cs="" w:cstheme="minorBidi" w:eastAsiaTheme="minorHAnsi"/>
-                <w:b/>
-                <w:bCs/>
-                <w:color w:val="auto"/>
-                <w:sz w:val="20"/>
-                <w:szCs w:val="20"/>
-              </w:rPr>
-              <w:t>{{ text_laureats }}</w:t>
-            </w:r>
-            <w:r>
-              <w:rPr>
-                <w:rFonts w:eastAsia="Calibri" w:cs="" w:cstheme="minorBidi" w:eastAsiaTheme="minorHAnsi"/>
-                <w:b w:val="false"/>
-                <w:bCs w:val="false"/>
-                <w:color w:val="auto"/>
-                <w:sz w:val="20"/>
-                <w:szCs w:val="20"/>
-              </w:rPr>
-              <w:t xml:space="preserve"> </w:t>
-            </w:r>
-          </w:p>
-          <w:p>
-            <w:pPr>
-              <w:pStyle w:val="Contenudecadre"/>
-              <w:overflowPunct w:val="false"/>
-              <w:spacing w:lineRule="auto" w:line="240" w:before="0" w:after="0"/>
-              <w:rPr>
-                <w:rFonts w:eastAsia="Calibri" w:cs="" w:cstheme="minorBidi" w:eastAsiaTheme="minorHAnsi"/>
-                <w:color w:val="auto"/>
-                <w:sz w:val="20"/>
-                <w:szCs w:val="20"/>
-              </w:rPr>
-            </w:pPr>
-            <w:r>
-              <w:rPr>
-                <w:rFonts w:eastAsia="Calibri" w:cs="" w:cstheme="minorBidi" w:eastAsiaTheme="minorHAnsi"/>
-                <w:color w:val="auto"/>
-                <w:sz w:val="20"/>
-                <w:szCs w:val="20"/>
-              </w:rPr>
             </w:r>
           </w:p>
         </w:tc>
@@ -1371,9 +1247,9 @@
                 <wp:posOffset>4748530</wp:posOffset>
               </wp:positionH>
               <wp:positionV relativeFrom="paragraph">
-                <wp:posOffset>-321945</wp:posOffset>
+                <wp:posOffset>-321310</wp:posOffset>
               </wp:positionV>
-              <wp:extent cx="1078865" cy="744855"/>
+              <wp:extent cx="1079500" cy="745490"/>
               <wp:effectExtent l="0" t="0" r="64770" b="64770"/>
               <wp:wrapSquare wrapText="bothSides"/>
               <wp:docPr id="1" name="Image 2"/>
@@ -1392,7 +1268,7 @@
                     <pic:spPr>
                       <a:xfrm>
                         <a:off x="0" y="0"/>
-                        <a:ext cx="1078200" cy="744120"/>
+                        <a:ext cx="1078920" cy="744840"/>
                       </a:xfrm>
                       <a:prstGeom prst="rect">
                         <a:avLst/>
@@ -1433,7 +1309,7 @@
               <v:path o:extrusionok="f" gradientshapeok="t" o:connecttype="rect"/>
               <o:lock v:ext="edit" aspectratio="t"/>
             </v:shapetype>
-            <v:shape id="shape_0" ID="Image 2" stroked="f" style="position:absolute;margin-left:373.9pt;margin-top:-25.35pt;width:84.85pt;height:58.55pt" type="shapetype_75">
+            <v:shape id="shape_0" ID="Image 2" stroked="f" style="position:absolute;margin-left:373.9pt;margin-top:-25.3pt;width:84.9pt;height:58.6pt" type="shapetype_75">
               <v:imagedata r:id="rId1" o:detectmouseclick="t"/>
               <w10:wrap type="none"/>
               <v:stroke color="#3465a4" joinstyle="round" endcap="flat"/>

</xml_diff>

<commit_message>
added url and removed indicateur in title
</commit_message>
<xml_diff>
--- a/template/template_content_page.docx
+++ b/template/template_content_page.docx
@@ -2,49 +2,6 @@
 <file path=word/document.xml><?xml version="1.0" encoding="utf-8"?>
 <w:document xmlns:o="urn:schemas-microsoft-com:office:office" xmlns:r="http://schemas.openxmlformats.org/officeDocument/2006/relationships" xmlns:v="urn:schemas-microsoft-com:vml" xmlns:w="http://schemas.openxmlformats.org/wordprocessingml/2006/main" xmlns:w10="urn:schemas-microsoft-com:office:word" xmlns:wp="http://schemas.openxmlformats.org/drawingml/2006/wordprocessingDrawing" xmlns:wps="http://schemas.microsoft.com/office/word/2010/wordprocessingShape" xmlns:wpg="http://schemas.microsoft.com/office/word/2010/wordprocessingGroup" xmlns:mc="http://schemas.openxmlformats.org/markup-compatibility/2006" xmlns:wp14="http://schemas.microsoft.com/office/word/2010/wordprocessingDrawing" xmlns:w14="http://schemas.microsoft.com/office/word/2010/wordml" mc:Ignorable="w14 wp14">
   <w:body>
-    <w:p>
-      <w:pPr>
-        <w:pStyle w:val="Corpsdetexte"/>
-        <w:spacing w:lineRule="atLeast" w:line="256"/>
-        <w:jc w:val="center"/>
-        <w:rPr/>
-      </w:pPr>
-      <w:r>
-        <w:rPr>
-          <w:rFonts w:ascii="Liberation Sans" w:hAnsi="Liberation Sans"/>
-          <w:b/>
-          <w:bCs/>
-          <w:sz w:val="28"/>
-          <w:szCs w:val="28"/>
-        </w:rPr>
-        <w:t>{{ indicateur_top }}</w:t>
-      </w:r>
-    </w:p>
-    <w:p>
-      <w:pPr>
-        <w:pStyle w:val="Corpsdetexte"/>
-        <w:spacing w:lineRule="auto" w:line="120"/>
-        <w:jc w:val="center"/>
-        <w:rPr>
-          <w:rFonts w:ascii="Liberation Sans" w:hAnsi="Liberation Sans"/>
-          <w:b/>
-          <w:b/>
-          <w:bCs/>
-          <w:sz w:val="28"/>
-          <w:szCs w:val="28"/>
-        </w:rPr>
-      </w:pPr>
-      <w:r>
-        <w:rPr>
-          <w:rFonts w:ascii="Liberation Sans" w:hAnsi="Liberation Sans"/>
-          <w:b/>
-          <w:bCs/>
-          <w:sz w:val="28"/>
-          <w:szCs w:val="28"/>
-        </w:rPr>
-        <w:t xml:space="preserve">pour la mesure </w:t>
-      </w:r>
-    </w:p>
     <w:p>
       <w:pPr>
         <w:pStyle w:val="Titre3"/>
@@ -52,7 +9,7 @@
           <w:ilvl w:val="2"/>
           <w:numId w:val="2"/>
         </w:numPr>
-        <w:spacing w:lineRule="auto" w:line="144"/>
+        <w:spacing w:lineRule="auto" w:line="144" w:before="140" w:after="120"/>
         <w:jc w:val="center"/>
         <w:rPr/>
       </w:pPr>
@@ -64,7 +21,7 @@
     <w:p>
       <w:pPr>
         <w:pStyle w:val="Normal"/>
-        <w:spacing w:lineRule="auto" w:line="240" w:before="0" w:after="46"/>
+        <w:spacing w:lineRule="auto" w:line="480" w:before="0" w:after="46"/>
         <w:jc w:val="center"/>
         <w:rPr>
           <w:sz w:val="24"/>
@@ -85,10 +42,8 @@
     <w:p>
       <w:pPr>
         <w:pStyle w:val="Normal"/>
-        <w:rPr>
-          <w:sz w:val="20"/>
-          <w:szCs w:val="20"/>
-        </w:rPr>
+        <w:spacing w:lineRule="auto" w:line="240"/>
+        <w:rPr/>
       </w:pPr>
       <w:r>
         <w:rPr>
@@ -97,6 +52,21 @@
           <w:szCs w:val="20"/>
         </w:rPr>
         <w:t>{{ date }}, {{ indicateur }} : {{ val }}</w:t>
+      </w:r>
+    </w:p>
+    <w:p>
+      <w:pPr>
+        <w:pStyle w:val="Normal"/>
+        <w:spacing w:lineRule="auto" w:line="240" w:before="0" w:after="160"/>
+        <w:rPr/>
+      </w:pPr>
+      <w:r>
+        <w:rPr>
+          <w:rFonts w:cs="Arial" w:ascii="Arial" w:hAnsi="Arial"/>
+          <w:sz w:val="20"/>
+          <w:szCs w:val="20"/>
+        </w:rPr>
+        <w:t>{{r url_mesure }}</w:t>
       </w:r>
     </w:p>
     <w:tbl>
@@ -1215,6 +1185,26 @@
         <w:rPr/>
       </w:r>
     </w:p>
+    <w:p>
+      <w:pPr>
+        <w:pStyle w:val="Normal"/>
+        <w:spacing w:before="0" w:after="160"/>
+        <w:rPr/>
+      </w:pPr>
+      <w:r>
+        <w:rPr/>
+      </w:r>
+    </w:p>
+    <w:p>
+      <w:pPr>
+        <w:pStyle w:val="Normal"/>
+        <w:spacing w:before="0" w:after="160"/>
+        <w:rPr/>
+      </w:pPr>
+      <w:r>
+        <w:rPr/>
+      </w:r>
+    </w:p>
     <w:sectPr>
       <w:headerReference w:type="default" r:id="rId2"/>
       <w:type w:val="nextPage"/>
@@ -1247,9 +1237,9 @@
                 <wp:posOffset>4748530</wp:posOffset>
               </wp:positionH>
               <wp:positionV relativeFrom="paragraph">
-                <wp:posOffset>-321310</wp:posOffset>
+                <wp:posOffset>-320040</wp:posOffset>
               </wp:positionV>
-              <wp:extent cx="1079500" cy="745490"/>
+              <wp:extent cx="1080770" cy="746760"/>
               <wp:effectExtent l="0" t="0" r="64770" b="64770"/>
               <wp:wrapSquare wrapText="bothSides"/>
               <wp:docPr id="1" name="Image 2"/>
@@ -1268,7 +1258,7 @@
                     <pic:spPr>
                       <a:xfrm>
                         <a:off x="0" y="0"/>
-                        <a:ext cx="1078920" cy="744840"/>
+                        <a:ext cx="1080000" cy="746280"/>
                       </a:xfrm>
                       <a:prstGeom prst="rect">
                         <a:avLst/>
@@ -1309,7 +1299,7 @@
               <v:path o:extrusionok="f" gradientshapeok="t" o:connecttype="rect"/>
               <o:lock v:ext="edit" aspectratio="t"/>
             </v:shapetype>
-            <v:shape id="shape_0" ID="Image 2" stroked="f" style="position:absolute;margin-left:373.9pt;margin-top:-25.3pt;width:84.9pt;height:58.6pt" type="shapetype_75">
+            <v:shape id="shape_0" ID="Image 2" stroked="f" style="position:absolute;margin-left:373.9pt;margin-top:-25.2pt;width:85pt;height:58.7pt" type="shapetype_75">
               <v:imagedata r:id="rId1" o:detectmouseclick="t"/>
               <w10:wrap type="none"/>
               <v:stroke color="#3465a4" joinstyle="round" endcap="flat"/>

</xml_diff>

<commit_message>
added space for comments
</commit_message>
<xml_diff>
--- a/template/template_content_page.docx
+++ b/template/template_content_page.docx
@@ -9,7 +9,7 @@
           <w:ilvl w:val="2"/>
           <w:numId w:val="2"/>
         </w:numPr>
-        <w:spacing w:lineRule="auto" w:line="144" w:before="140" w:after="120"/>
+        <w:spacing w:lineRule="auto" w:line="240" w:before="140" w:after="120"/>
         <w:jc w:val="center"/>
         <w:rPr/>
       </w:pPr>
@@ -51,7 +51,7 @@
           <w:sz w:val="20"/>
           <w:szCs w:val="20"/>
         </w:rPr>
-        <w:t>Entre parenthèses, le poids départemental sur régional et régional sur national.</w:t>
+        <w:t>Entre parenthèses, le poids départemental sur régional et régional sur national arrondi à l’unité.</w:t>
       </w:r>
     </w:p>
     <w:p>
@@ -832,8 +832,8 @@
         <w:tblLook w:val="04a0" w:noHBand="0" w:noVBand="1" w:firstColumn="1" w:lastRow="0" w:lastColumn="0" w:firstRow="1"/>
       </w:tblPr>
       <w:tblGrid>
-        <w:gridCol w:w="2597"/>
-        <w:gridCol w:w="4444"/>
+        <w:gridCol w:w="2595"/>
+        <w:gridCol w:w="4446"/>
         <w:gridCol w:w="2375"/>
       </w:tblGrid>
       <w:tr>
@@ -880,7 +880,7 @@
         </w:trPr>
         <w:tc>
           <w:tcPr>
-            <w:tcW w:w="2597" w:type="dxa"/>
+            <w:tcW w:w="2595" w:type="dxa"/>
             <w:tcBorders>
               <w:top w:val="nil"/>
             </w:tcBorders>
@@ -909,7 +909,7 @@
         </w:tc>
         <w:tc>
           <w:tcPr>
-            <w:tcW w:w="4444" w:type="dxa"/>
+            <w:tcW w:w="4446" w:type="dxa"/>
             <w:tcBorders>
               <w:top w:val="nil"/>
             </w:tcBorders>
@@ -1010,7 +1010,7 @@
         </w:trPr>
         <w:tc>
           <w:tcPr>
-            <w:tcW w:w="2597" w:type="dxa"/>
+            <w:tcW w:w="2595" w:type="dxa"/>
             <w:tcBorders/>
             <w:shd w:fill="auto" w:val="clear"/>
             <w:vAlign w:val="center"/>
@@ -1056,7 +1056,7 @@
         </w:tc>
         <w:tc>
           <w:tcPr>
-            <w:tcW w:w="4444" w:type="dxa"/>
+            <w:tcW w:w="4446" w:type="dxa"/>
             <w:tcBorders/>
             <w:shd w:fill="auto" w:val="clear"/>
             <w:vAlign w:val="center"/>
@@ -1176,20 +1176,16 @@
       <w:pPr>
         <w:pStyle w:val="Normal"/>
         <w:spacing w:before="0" w:after="160"/>
-        <w:rPr/>
+        <w:rPr>
+          <w:sz w:val="6"/>
+          <w:szCs w:val="6"/>
+        </w:rPr>
       </w:pPr>
       <w:r>
-        <w:rPr/>
-      </w:r>
-    </w:p>
-    <w:p>
-      <w:pPr>
-        <w:pStyle w:val="Normal"/>
-        <w:spacing w:before="0" w:after="160"/>
-        <w:rPr/>
-      </w:pPr>
-      <w:r>
-        <w:rPr/>
+        <w:rPr>
+          <w:sz w:val="6"/>
+          <w:szCs w:val="6"/>
+        </w:rPr>
       </w:r>
     </w:p>
     <w:tbl>
@@ -1207,7 +1203,7 @@
         </w:tblBorders>
         <w:tblCellMar>
           <w:top w:w="55" w:type="dxa"/>
-          <w:left w:w="52" w:type="dxa"/>
+          <w:left w:w="47" w:type="dxa"/>
           <w:bottom w:w="55" w:type="dxa"/>
           <w:right w:w="55" w:type="dxa"/>
         </w:tblCellMar>
@@ -1265,7 +1261,7 @@
           <w:p>
             <w:pPr>
               <w:pStyle w:val="Contenudecadre"/>
-              <w:overflowPunct w:val="true"/>
+              <w:overflowPunct w:val="false"/>
               <w:spacing w:lineRule="auto" w:line="240" w:before="0" w:after="0"/>
               <w:jc w:val="both"/>
               <w:rPr>
@@ -1343,9 +1339,9 @@
                 <wp:posOffset>4748530</wp:posOffset>
               </wp:positionH>
               <wp:positionV relativeFrom="paragraph">
-                <wp:posOffset>-318135</wp:posOffset>
+                <wp:posOffset>-314960</wp:posOffset>
               </wp:positionV>
-              <wp:extent cx="1082675" cy="748665"/>
+              <wp:extent cx="1085850" cy="751840"/>
               <wp:effectExtent l="0" t="0" r="64770" b="64770"/>
               <wp:wrapSquare wrapText="bothSides"/>
               <wp:docPr id="1" name="Image 2"/>
@@ -1364,7 +1360,7 @@
                     <pic:spPr>
                       <a:xfrm>
                         <a:off x="0" y="0"/>
-                        <a:ext cx="1082160" cy="748080"/>
+                        <a:ext cx="1085040" cy="751320"/>
                       </a:xfrm>
                       <a:prstGeom prst="rect">
                         <a:avLst/>
@@ -1405,7 +1401,7 @@
               <v:path o:extrusionok="f" gradientshapeok="t" o:connecttype="rect"/>
               <o:lock v:ext="edit" aspectratio="t"/>
             </v:shapetype>
-            <v:shape id="shape_0" ID="Image 2" stroked="f" style="position:absolute;margin-left:373.9pt;margin-top:-25.05pt;width:85.15pt;height:58.85pt" type="shapetype_75">
+            <v:shape id="shape_0" ID="Image 2" stroked="f" style="position:absolute;margin-left:373.9pt;margin-top:-24.8pt;width:85.4pt;height:59.1pt" type="shapetype_75">
               <v:imagedata r:id="rId1" o:detectmouseclick="t"/>
               <w10:wrap type="none"/>
               <v:stroke color="#3465a4" joinstyle="round" endcap="flat"/>

</xml_diff>

<commit_message>
re-added transposition of mesure comment
</commit_message>
<xml_diff>
--- a/template/template_content_page.docx
+++ b/template/template_content_page.docx
@@ -1203,7 +1203,7 @@
         </w:tblBorders>
         <w:tblCellMar>
           <w:top w:w="55" w:type="dxa"/>
-          <w:left w:w="47" w:type="dxa"/>
+          <w:left w:w="45" w:type="dxa"/>
           <w:bottom w:w="55" w:type="dxa"/>
           <w:right w:w="55" w:type="dxa"/>
         </w:tblCellMar>
@@ -1231,46 +1231,39 @@
           <w:p>
             <w:pPr>
               <w:pStyle w:val="Contenudetableau"/>
-              <w:rPr>
-                <w:b/>
-                <w:b/>
-                <w:bCs/>
-                <w:sz w:val="20"/>
-                <w:szCs w:val="20"/>
-              </w:rPr>
-            </w:pPr>
-            <w:r>
-              <w:rPr>
-                <w:b/>
-                <w:bCs/>
-                <w:sz w:val="20"/>
-                <w:szCs w:val="20"/>
-              </w:rPr>
-              <w:t xml:space="preserve"> </w:t>
-            </w:r>
-            <w:r>
-              <w:rPr>
-                <w:b/>
-                <w:bCs/>
-                <w:sz w:val="20"/>
-                <w:szCs w:val="20"/>
-              </w:rPr>
-              <w:t>{{ text_laureat }}</w:t>
-            </w:r>
-          </w:p>
-          <w:p>
-            <w:pPr>
-              <w:pStyle w:val="Contenudecadre"/>
-              <w:overflowPunct w:val="false"/>
-              <w:spacing w:lineRule="auto" w:line="240" w:before="0" w:after="0"/>
-              <w:jc w:val="both"/>
+              <w:spacing w:lineRule="auto" w:line="240"/>
               <w:rPr>
                 <w:b w:val="false"/>
                 <w:b w:val="false"/>
                 <w:bCs w:val="false"/>
-                <w:sz w:val="20"/>
-                <w:szCs w:val="20"/>
-              </w:rPr>
+              </w:rPr>
+            </w:pPr>
+            <w:r>
+              <w:rPr>
+                <w:b/>
+                <w:bCs/>
+                <w:sz w:val="20"/>
+                <w:szCs w:val="20"/>
+              </w:rPr>
+              <w:t xml:space="preserve"> </w:t>
+            </w:r>
+            <w:r>
+              <w:rPr>
+                <w:b/>
+                <w:bCs/>
+                <w:sz w:val="20"/>
+                <w:szCs w:val="20"/>
+              </w:rPr>
+              <w:t>Exemples de lauréats :</w:t>
+            </w:r>
+          </w:p>
+          <w:p>
+            <w:pPr>
+              <w:pStyle w:val="Contenudecadre"/>
+              <w:overflowPunct w:val="false"/>
+              <w:spacing w:lineRule="auto" w:line="240" w:before="0" w:after="0"/>
+              <w:jc w:val="left"/>
+              <w:rPr/>
             </w:pPr>
             <w:r>
               <w:rPr>
@@ -1339,9 +1332,9 @@
                 <wp:posOffset>4748530</wp:posOffset>
               </wp:positionH>
               <wp:positionV relativeFrom="paragraph">
-                <wp:posOffset>-314960</wp:posOffset>
+                <wp:posOffset>-313690</wp:posOffset>
               </wp:positionV>
-              <wp:extent cx="1085850" cy="751840"/>
+              <wp:extent cx="1087120" cy="753110"/>
               <wp:effectExtent l="0" t="0" r="64770" b="64770"/>
               <wp:wrapSquare wrapText="bothSides"/>
               <wp:docPr id="1" name="Image 2"/>
@@ -1360,7 +1353,7 @@
                     <pic:spPr>
                       <a:xfrm>
                         <a:off x="0" y="0"/>
-                        <a:ext cx="1085040" cy="751320"/>
+                        <a:ext cx="1086480" cy="752400"/>
                       </a:xfrm>
                       <a:prstGeom prst="rect">
                         <a:avLst/>
@@ -1401,7 +1394,7 @@
               <v:path o:extrusionok="f" gradientshapeok="t" o:connecttype="rect"/>
               <o:lock v:ext="edit" aspectratio="t"/>
             </v:shapetype>
-            <v:shape id="shape_0" ID="Image 2" stroked="f" style="position:absolute;margin-left:373.9pt;margin-top:-24.8pt;width:85.4pt;height:59.1pt" type="shapetype_75">
+            <v:shape id="shape_0" ID="Image 2" stroked="f" style="position:absolute;margin-left:373.9pt;margin-top:-24.7pt;width:85.5pt;height:59.2pt" type="shapetype_75">
               <v:imagedata r:id="rId1" o:detectmouseclick="t"/>
               <w10:wrap type="none"/>
               <v:stroke color="#3465a4" joinstyle="round" endcap="flat"/>

</xml_diff>

<commit_message>
modifs légende proportions et suppression de la phrase avant les tableaux
</commit_message>
<xml_diff>
--- a/template/template_content_page.docx
+++ b/template/template_content_page.docx
@@ -48,7 +48,9 @@
         <w:pStyle w:val="Normal"/>
         <w:spacing w:lineRule="auto" w:line="240"/>
         <w:rPr>
-          <w:rFonts w:ascii="Marianne" w:hAnsi="Marianne"/>
+          <w:rFonts w:ascii="Marianne" w:hAnsi="Marianne" w:cs="Arial"/>
+          <w:sz w:val="20"/>
+          <w:szCs w:val="20"/>
         </w:rPr>
       </w:pPr>
       <w:r>
@@ -57,24 +59,15 @@
           <w:sz w:val="20"/>
           <w:szCs w:val="20"/>
         </w:rPr>
-        <w:t>Entre parenthèses, le poids du département dans sa région et région dans l’Etat arrondi à l’unité.</w:t>
+        <w:t xml:space="preserve">Entre parenthèses, le poids du département dans sa région et </w:t>
       </w:r>
-    </w:p>
-    <w:p>
-      <w:pPr>
-        <w:pStyle w:val="Normal"/>
-        <w:spacing w:lineRule="auto" w:line="240"/>
-        <w:rPr>
-          <w:rFonts w:ascii="Marianne" w:hAnsi="Marianne"/>
-        </w:rPr>
-      </w:pPr>
       <w:r>
         <w:rPr>
           <w:rFonts w:cs="Arial" w:ascii="Marianne" w:hAnsi="Marianne"/>
           <w:sz w:val="20"/>
           <w:szCs w:val="20"/>
         </w:rPr>
-        <w:t>{{ date }}, {{ indicateur }} : {{ val }}</w:t>
+        <w:t>et le poids de la région par rapport au national, arrondi à l’unité.</w:t>
       </w:r>
     </w:p>
     <w:tbl>
@@ -1246,7 +1239,7 @@
         </w:tblBorders>
         <w:tblCellMar>
           <w:top w:w="55" w:type="dxa"/>
-          <w:left w:w="43" w:type="dxa"/>
+          <w:left w:w="42" w:type="dxa"/>
           <w:bottom w:w="55" w:type="dxa"/>
           <w:right w:w="55" w:type="dxa"/>
         </w:tblCellMar>
@@ -1305,7 +1298,7 @@
           <w:p>
             <w:pPr>
               <w:pStyle w:val="Contenudecadre"/>
-              <w:overflowPunct w:val="false"/>
+              <w:overflowPunct w:val="true"/>
               <w:spacing w:lineRule="auto" w:line="240" w:before="0" w:after="0"/>
               <w:jc w:val="left"/>
               <w:rPr>
@@ -1331,14 +1324,10 @@
       <w:pPr>
         <w:pStyle w:val="Normal"/>
         <w:spacing w:before="0" w:after="160"/>
-        <w:rPr>
-          <w:rFonts w:ascii="Marianne" w:hAnsi="Marianne"/>
-        </w:rPr>
+        <w:rPr/>
       </w:pPr>
       <w:r>
-        <w:rPr>
-          <w:rFonts w:ascii="Marianne" w:hAnsi="Marianne"/>
-        </w:rPr>
+        <w:rPr/>
       </w:r>
     </w:p>
     <w:sectPr>
@@ -1373,9 +1362,9 @@
                 <wp:posOffset>4748530</wp:posOffset>
               </wp:positionH>
               <wp:positionV relativeFrom="paragraph">
-                <wp:posOffset>-312420</wp:posOffset>
+                <wp:posOffset>-311785</wp:posOffset>
               </wp:positionV>
-              <wp:extent cx="1088390" cy="754380"/>
+              <wp:extent cx="1089025" cy="755015"/>
               <wp:effectExtent l="0" t="0" r="64770" b="64770"/>
               <wp:wrapSquare wrapText="bothSides"/>
               <wp:docPr id="1" name="Image 2"/>
@@ -1394,7 +1383,7 @@
                     <pic:spPr>
                       <a:xfrm>
                         <a:off x="0" y="0"/>
-                        <a:ext cx="1087920" cy="753840"/>
+                        <a:ext cx="1088280" cy="754560"/>
                       </a:xfrm>
                       <a:prstGeom prst="rect">
                         <a:avLst/>
@@ -1435,7 +1424,7 @@
               <v:path o:extrusionok="f" gradientshapeok="t" o:connecttype="rect"/>
               <o:lock v:ext="edit" aspectratio="t"/>
             </v:shapetype>
-            <v:shape id="shape_0" ID="Image 2" stroked="f" style="position:absolute;margin-left:373.9pt;margin-top:-24.6pt;width:85.6pt;height:59.3pt" type="shapetype_75">
+            <v:shape id="shape_0" ID="Image 2" stroked="f" style="position:absolute;margin-left:373.9pt;margin-top:-24.55pt;width:85.65pt;height:59.35pt" type="shapetype_75">
               <v:imagedata r:id="rId1" o:detectmouseclick="t"/>
               <w10:wrap type="none"/>
               <v:stroke color="#3465a4" joinstyle="round" endcap="flat"/>

</xml_diff>

<commit_message>
reduction des zones de texte et taille titre en 24
</commit_message>
<xml_diff>
--- a/template/template_content_page.docx
+++ b/template/template_content_page.docx
@@ -37,8 +37,8 @@
           <w:rFonts w:cs="Arial" w:ascii="Marianne" w:hAnsi="Marianne"/>
           <w:i/>
           <w:iCs/>
-          <w:sz w:val="22"/>
-          <w:szCs w:val="22"/>
+          <w:sz w:val="20"/>
+          <w:szCs w:val="20"/>
         </w:rPr>
         <w:t>Données cumulées depuis le début du financement de la mesure par le plan de relance</w:t>
       </w:r>
@@ -59,15 +59,7 @@
           <w:sz w:val="20"/>
           <w:szCs w:val="20"/>
         </w:rPr>
-        <w:t xml:space="preserve">Entre parenthèses, le poids du département dans sa région et </w:t>
-      </w:r>
-      <w:r>
-        <w:rPr>
-          <w:rFonts w:cs="Arial" w:ascii="Marianne" w:hAnsi="Marianne"/>
-          <w:sz w:val="20"/>
-          <w:szCs w:val="20"/>
-        </w:rPr>
-        <w:t>et le poids de la région par rapport au national, arrondi à l’unité.</w:t>
+        <w:t>Entre parenthèses, le poids du département dans sa région et et le poids de la région par rapport au national, arrondi à l’unité.</w:t>
       </w:r>
     </w:p>
     <w:tbl>
@@ -1239,7 +1231,7 @@
         </w:tblBorders>
         <w:tblCellMar>
           <w:top w:w="55" w:type="dxa"/>
-          <w:left w:w="42" w:type="dxa"/>
+          <w:left w:w="40" w:type="dxa"/>
           <w:bottom w:w="55" w:type="dxa"/>
           <w:right w:w="55" w:type="dxa"/>
         </w:tblCellMar>
@@ -1249,7 +1241,7 @@
       </w:tblGrid>
       <w:tr>
         <w:trPr>
-          <w:trHeight w:val="2500" w:hRule="atLeast"/>
+          <w:trHeight w:val="2433" w:hRule="atLeast"/>
         </w:trPr>
         <w:tc>
           <w:tcPr>
@@ -1268,11 +1260,7 @@
             <w:pPr>
               <w:pStyle w:val="Contenudetableau"/>
               <w:spacing w:lineRule="auto" w:line="240"/>
-              <w:rPr>
-                <w:b w:val="false"/>
-                <w:b w:val="false"/>
-                <w:bCs w:val="false"/>
-              </w:rPr>
+              <w:rPr/>
             </w:pPr>
             <w:r>
               <w:rPr>
@@ -1298,12 +1286,10 @@
           <w:p>
             <w:pPr>
               <w:pStyle w:val="Contenudecadre"/>
-              <w:overflowPunct w:val="true"/>
+              <w:overflowPunct w:val="false"/>
               <w:spacing w:lineRule="auto" w:line="240" w:before="0" w:after="0"/>
               <w:jc w:val="left"/>
-              <w:rPr>
-                <w:rFonts w:ascii="Marianne" w:hAnsi="Marianne"/>
-              </w:rPr>
+              <w:rPr/>
             </w:pPr>
             <w:r>
               <w:rPr>
@@ -1362,9 +1348,9 @@
                 <wp:posOffset>4748530</wp:posOffset>
               </wp:positionH>
               <wp:positionV relativeFrom="paragraph">
-                <wp:posOffset>-311785</wp:posOffset>
+                <wp:posOffset>-309880</wp:posOffset>
               </wp:positionV>
-              <wp:extent cx="1089025" cy="755015"/>
+              <wp:extent cx="1090930" cy="756920"/>
               <wp:effectExtent l="0" t="0" r="64770" b="64770"/>
               <wp:wrapSquare wrapText="bothSides"/>
               <wp:docPr id="1" name="Image 2"/>
@@ -1383,7 +1369,7 @@
                     <pic:spPr>
                       <a:xfrm>
                         <a:off x="0" y="0"/>
-                        <a:ext cx="1088280" cy="754560"/>
+                        <a:ext cx="1090440" cy="756360"/>
                       </a:xfrm>
                       <a:prstGeom prst="rect">
                         <a:avLst/>
@@ -1424,7 +1410,7 @@
               <v:path o:extrusionok="f" gradientshapeok="t" o:connecttype="rect"/>
               <o:lock v:ext="edit" aspectratio="t"/>
             </v:shapetype>
-            <v:shape id="shape_0" ID="Image 2" stroked="f" style="position:absolute;margin-left:373.9pt;margin-top:-24.55pt;width:85.65pt;height:59.35pt" type="shapetype_75">
+            <v:shape id="shape_0" ID="Image 2" stroked="f" style="position:absolute;margin-left:373.9pt;margin-top:-24.4pt;width:85.8pt;height:59.5pt" type="shapetype_75">
               <v:imagedata r:id="rId1" o:detectmouseclick="t"/>
               <w10:wrap type="none"/>
               <v:stroke color="#3465a4" joinstyle="round" endcap="flat"/>

</xml_diff>

<commit_message>
retirer le double et
</commit_message>
<xml_diff>
--- a/template/template_content_page.docx
+++ b/template/template_content_page.docx
@@ -59,7 +59,7 @@
           <w:sz w:val="20"/>
           <w:szCs w:val="20"/>
         </w:rPr>
-        <w:t>Entre parenthèses, le poids du département dans sa région et et le poids de la région par rapport au national, arrondi à l’unité.</w:t>
+        <w:t>Entre parenthèses, le poids du département dans sa région et le poids de la région par rapport au national, arrondi à l’unité.</w:t>
       </w:r>
     </w:p>
     <w:tbl>
@@ -1286,7 +1286,7 @@
           <w:p>
             <w:pPr>
               <w:pStyle w:val="Contenudecadre"/>
-              <w:overflowPunct w:val="false"/>
+              <w:overflowPunct w:val="true"/>
               <w:spacing w:lineRule="auto" w:line="240" w:before="0" w:after="0"/>
               <w:jc w:val="left"/>
               <w:rPr/>
@@ -1348,9 +1348,9 @@
                 <wp:posOffset>4748530</wp:posOffset>
               </wp:positionH>
               <wp:positionV relativeFrom="paragraph">
-                <wp:posOffset>-309880</wp:posOffset>
+                <wp:posOffset>-309245</wp:posOffset>
               </wp:positionV>
-              <wp:extent cx="1090930" cy="756920"/>
+              <wp:extent cx="1091565" cy="757555"/>
               <wp:effectExtent l="0" t="0" r="64770" b="64770"/>
               <wp:wrapSquare wrapText="bothSides"/>
               <wp:docPr id="1" name="Image 2"/>
@@ -1369,7 +1369,7 @@
                     <pic:spPr>
                       <a:xfrm>
                         <a:off x="0" y="0"/>
-                        <a:ext cx="1090440" cy="756360"/>
+                        <a:ext cx="1090800" cy="757080"/>
                       </a:xfrm>
                       <a:prstGeom prst="rect">
                         <a:avLst/>
@@ -1410,7 +1410,7 @@
               <v:path o:extrusionok="f" gradientshapeok="t" o:connecttype="rect"/>
               <o:lock v:ext="edit" aspectratio="t"/>
             </v:shapetype>
-            <v:shape id="shape_0" ID="Image 2" stroked="f" style="position:absolute;margin-left:373.9pt;margin-top:-24.4pt;width:85.8pt;height:59.5pt" type="shapetype_75">
+            <v:shape id="shape_0" ID="Image 2" stroked="f" style="position:absolute;margin-left:373.9pt;margin-top:-24.35pt;width:85.85pt;height:59.55pt" type="shapetype_75">
               <v:imagedata r:id="rId1" o:detectmouseclick="t"/>
               <w10:wrap type="none"/>
               <v:stroke color="#3465a4" joinstyle="round" endcap="flat"/>

</xml_diff>

<commit_message>
changement mise en page
</commit_message>
<xml_diff>
--- a/template/template_content_page.docx
+++ b/template/template_content_page.docx
@@ -13,6 +13,8 @@
         <w:jc w:val="center"/>
         <w:rPr>
           <w:rFonts w:ascii="Marianne" w:hAnsi="Marianne"/>
+          <w:sz w:val="24"/>
+          <w:szCs w:val="24"/>
         </w:rPr>
       </w:pPr>
       <w:r>
@@ -26,11 +28,8 @@
       <w:pPr>
         <w:pStyle w:val="Normal"/>
         <w:spacing w:lineRule="auto" w:line="240" w:before="0" w:after="46"/>
-        <w:jc w:val="center"/>
-        <w:rPr>
-          <w:sz w:val="24"/>
-          <w:szCs w:val="24"/>
-        </w:rPr>
+        <w:jc w:val="both"/>
+        <w:rPr/>
       </w:pPr>
       <w:r>
         <w:rPr>
@@ -40,22 +39,45 @@
           <w:sz w:val="20"/>
           <w:szCs w:val="20"/>
         </w:rPr>
-        <w:t>Données cumulées depuis le début du financement de la mesure par le plan de relance</w:t>
+        <w:t xml:space="preserve">Données cumulées depuis le début du financement de la mesure par le plan France </w:t>
+      </w:r>
+      <w:r>
+        <w:rPr>
+          <w:rFonts w:cs="Arial" w:ascii="Marianne" w:hAnsi="Marianne"/>
+          <w:i/>
+          <w:iCs/>
+          <w:sz w:val="20"/>
+          <w:szCs w:val="20"/>
+        </w:rPr>
+        <w:t>R</w:t>
+      </w:r>
+      <w:r>
+        <w:rPr>
+          <w:rFonts w:cs="Arial" w:ascii="Marianne" w:hAnsi="Marianne"/>
+          <w:i/>
+          <w:iCs/>
+          <w:sz w:val="20"/>
+          <w:szCs w:val="20"/>
+        </w:rPr>
+        <w:t>elance</w:t>
       </w:r>
     </w:p>
     <w:p>
       <w:pPr>
         <w:pStyle w:val="Normal"/>
         <w:spacing w:lineRule="auto" w:line="240"/>
+        <w:jc w:val="both"/>
         <w:rPr>
-          <w:rFonts w:ascii="Marianne" w:hAnsi="Marianne" w:cs="Arial"/>
-          <w:sz w:val="20"/>
-          <w:szCs w:val="20"/>
+          <w:i/>
+          <w:i/>
+          <w:iCs/>
         </w:rPr>
       </w:pPr>
       <w:r>
         <w:rPr>
           <w:rFonts w:cs="Arial" w:ascii="Marianne" w:hAnsi="Marianne"/>
+          <w:i/>
+          <w:iCs/>
           <w:sz w:val="20"/>
           <w:szCs w:val="20"/>
         </w:rPr>
@@ -1218,9 +1240,9 @@
     </w:p>
     <w:tbl>
       <w:tblPr>
-        <w:tblW w:w="9383" w:type="dxa"/>
+        <w:tblW w:w="9417" w:type="dxa"/>
         <w:jc w:val="left"/>
-        <w:tblInd w:w="-150" w:type="dxa"/>
+        <w:tblInd w:w="-50" w:type="dxa"/>
         <w:tblBorders>
           <w:top w:val="single" w:sz="2" w:space="0" w:color="000000"/>
           <w:left w:val="single" w:sz="2" w:space="0" w:color="000000"/>
@@ -1237,7 +1259,7 @@
         </w:tblCellMar>
       </w:tblPr>
       <w:tblGrid>
-        <w:gridCol w:w="9383"/>
+        <w:gridCol w:w="9417"/>
       </w:tblGrid>
       <w:tr>
         <w:trPr>
@@ -1245,7 +1267,7 @@
         </w:trPr>
         <w:tc>
           <w:tcPr>
-            <w:tcW w:w="9383" w:type="dxa"/>
+            <w:tcW w:w="9417" w:type="dxa"/>
             <w:tcBorders>
               <w:top w:val="single" w:sz="2" w:space="0" w:color="000000"/>
               <w:left w:val="single" w:sz="2" w:space="0" w:color="000000"/>
@@ -1320,7 +1342,7 @@
       <w:headerReference w:type="default" r:id="rId2"/>
       <w:type w:val="nextPage"/>
       <w:pgSz w:w="11906" w:h="16838"/>
-      <w:pgMar w:left="1417" w:right="1417" w:header="708" w:top="1417" w:footer="0" w:bottom="708" w:gutter="0"/>
+      <w:pgMar w:left="1200" w:right="1356" w:header="708" w:top="1417" w:footer="0" w:bottom="708" w:gutter="0"/>
       <w:pgNumType w:fmt="decimal"/>
       <w:formProt w:val="false"/>
       <w:textDirection w:val="lrTb"/>
@@ -1348,9 +1370,9 @@
                 <wp:posOffset>4748530</wp:posOffset>
               </wp:positionH>
               <wp:positionV relativeFrom="paragraph">
-                <wp:posOffset>-309245</wp:posOffset>
+                <wp:posOffset>-306705</wp:posOffset>
               </wp:positionV>
-              <wp:extent cx="1091565" cy="757555"/>
+              <wp:extent cx="1094105" cy="760095"/>
               <wp:effectExtent l="0" t="0" r="64770" b="64770"/>
               <wp:wrapSquare wrapText="bothSides"/>
               <wp:docPr id="1" name="Image 2"/>
@@ -1369,7 +1391,7 @@
                     <pic:spPr>
                       <a:xfrm>
                         <a:off x="0" y="0"/>
-                        <a:ext cx="1090800" cy="757080"/>
+                        <a:ext cx="1093320" cy="759600"/>
                       </a:xfrm>
                       <a:prstGeom prst="rect">
                         <a:avLst/>
@@ -1410,7 +1432,7 @@
               <v:path o:extrusionok="f" gradientshapeok="t" o:connecttype="rect"/>
               <o:lock v:ext="edit" aspectratio="t"/>
             </v:shapetype>
-            <v:shape id="shape_0" ID="Image 2" stroked="f" style="position:absolute;margin-left:373.9pt;margin-top:-24.35pt;width:85.85pt;height:59.55pt" type="shapetype_75">
+            <v:shape id="shape_0" ID="Image 2" stroked="f" style="position:absolute;margin-left:373.9pt;margin-top:-24.15pt;width:86.05pt;height:59.75pt" type="shapetype_75">
               <v:imagedata r:id="rId1" o:detectmouseclick="t"/>
               <w10:wrap type="none"/>
               <v:stroke color="#3465a4" joinstyle="round" endcap="flat"/>

</xml_diff>